<commit_message>
Ejercicios 13, 14, 15, 16, word
</commit_message>
<xml_diff>
--- a/Tp1 Tolaba Brian Ezequiel TUV000639.docx
+++ b/Tp1 Tolaba Brian Ezequiel TUV000639.docx
@@ -206,7 +206,7 @@
                 <v:shape id="_x0000_i1025" type="#_x0000_t75" style="width:78.15pt;height:44.85pt" o:ole="">
                   <v:imagedata r:id="rId8" o:title=""/>
                 </v:shape>
-                <o:OLEObject Type="Embed" ProgID="PBrush" ShapeID="_x0000_i1025" DrawAspect="Content" ObjectID="_1774708712" r:id="rId9"/>
+                <o:OLEObject Type="Embed" ProgID="PBrush" ShapeID="_x0000_i1025" DrawAspect="Content" ObjectID="_1774714993" r:id="rId9"/>
               </w:object>
             </w:r>
           </w:p>
@@ -327,7 +327,6 @@
                               </w:rPr>
                               <w:t xml:space="preserve"> </w:t>
                             </w:r>
-                            <w:proofErr w:type="spellStart"/>
                             <w:r>
                               <w:rPr>
                                 <w:color w:val="000000" w:themeColor="text1"/>
@@ -346,7 +345,6 @@
                               </w:rPr>
                               <w:t>N°</w:t>
                             </w:r>
-                            <w:proofErr w:type="spellEnd"/>
                             <w:r>
                               <w:rPr>
                                 <w:color w:val="000000" w:themeColor="text1"/>
@@ -538,7 +536,6 @@
                         </w:rPr>
                         <w:t xml:space="preserve"> </w:t>
                       </w:r>
-                      <w:proofErr w:type="spellStart"/>
                       <w:r>
                         <w:rPr>
                           <w:color w:val="000000" w:themeColor="text1"/>
@@ -557,7 +554,6 @@
                         </w:rPr>
                         <w:t>N°</w:t>
                       </w:r>
-                      <w:proofErr w:type="spellEnd"/>
                       <w:r>
                         <w:rPr>
                           <w:color w:val="000000" w:themeColor="text1"/>
@@ -1291,11 +1287,9 @@
       <w:r>
         <w:t>5</w:t>
       </w:r>
-      <w:proofErr w:type="gramStart"/>
       <w:r>
         <w:t>/(</w:t>
       </w:r>
-      <w:proofErr w:type="gramEnd"/>
       <w:r>
         <w:t>2</w:t>
       </w:r>
@@ -1524,10 +1518,7 @@
         <w:t>EJERCICIO 3</w:t>
       </w:r>
       <w:r>
-        <w:t xml:space="preserve"> </w:t>
-      </w:r>
-      <w:r>
-        <w:t>Escribir las siguientes expresiones algebraicas como expresiones algorítmicas</w:t>
+        <w:t xml:space="preserve"> Escribir las siguientes expresiones algebraicas como expresiones algorítmicas</w:t>
       </w:r>
     </w:p>
     <w:p>
@@ -1765,13 +1756,7 @@
             <w:rPr>
               <w:rFonts w:ascii="Cambria Math" w:hAnsi="Cambria Math"/>
             </w:rPr>
-            <m:t>-1</m:t>
-          </m:r>
-          <m:r>
-            <w:rPr>
-              <w:rFonts w:ascii="Cambria Math" w:hAnsi="Cambria Math"/>
-            </w:rPr>
-            <m:t>7</m:t>
+            <m:t>-17</m:t>
           </m:r>
         </m:oMath>
       </m:oMathPara>
@@ -2051,15 +2036,7 @@
           <w:bCs/>
           <w:u w:val="single"/>
         </w:rPr>
-        <w:t xml:space="preserve">EJERCICIO </w:t>
-      </w:r>
-      <w:r>
-        <w:rPr>
-          <w:b/>
-          <w:bCs/>
-          <w:u w:val="single"/>
-        </w:rPr>
-        <w:t>4</w:t>
+        <w:t>EJERCICIO 4</w:t>
       </w:r>
     </w:p>
     <w:p>
@@ -2297,21 +2274,7 @@
         <w:rPr>
           <w:lang w:val="en-US"/>
         </w:rPr>
-        <w:t>(3+1)</w:t>
-      </w:r>
-      <w:proofErr w:type="gramStart"/>
-      <w:r>
-        <w:rPr>
-          <w:lang w:val="en-US"/>
-        </w:rPr>
-        <w:t>/(</w:t>
-      </w:r>
-      <w:proofErr w:type="gramEnd"/>
-      <w:r>
-        <w:rPr>
-          <w:lang w:val="en-US"/>
-        </w:rPr>
-        <w:t>4+4)</w:t>
+        <w:t>(3+1)/(4+4)</w:t>
       </w:r>
     </w:p>
     <w:p>
@@ -2392,13 +2355,7 @@
         <w:rPr>
           <w:lang w:val="en-US"/>
         </w:rPr>
-        <w:t xml:space="preserve"> </w:t>
-      </w:r>
-      <w:r>
-        <w:rPr>
-          <w:lang w:val="en-US"/>
-        </w:rPr>
-        <w:t>^</w:t>
+        <w:t xml:space="preserve"> ^</w:t>
       </w:r>
       <w:r>
         <w:rPr>
@@ -2502,6 +2459,9 @@
     </w:p>
     <w:p>
       <w:r>
+        <w:rPr>
+          <w:noProof/>
+        </w:rPr>
         <w:drawing>
           <wp:inline distT="0" distB="0" distL="0" distR="0" wp14:anchorId="7ABBB71B" wp14:editId="0E6C88AA">
             <wp:extent cx="5182323" cy="2067213"/>
@@ -2808,43 +2768,17 @@
           <w:bCs/>
           <w:u w:val="single"/>
         </w:rPr>
-        <w:t xml:space="preserve">EJERCICIO </w:t>
-      </w:r>
-      <w:r>
-        <w:rPr>
-          <w:b/>
-          <w:bCs/>
-          <w:u w:val="single"/>
-        </w:rPr>
-        <w:t>6</w:t>
-      </w:r>
-    </w:p>
-    <w:p>
-      <w:r>
-        <w:t>Para x=3, y=4; z=1, evaluar el</w:t>
-      </w:r>
-      <w:r>
-        <w:t xml:space="preserve"> </w:t>
-      </w:r>
-      <w:r>
-        <w:t>resultado de</w:t>
-      </w:r>
-    </w:p>
-    <w:p>
-      <w:r>
-        <w:t>R1 = y</w:t>
-      </w:r>
-      <w:r>
-        <w:t xml:space="preserve"> </w:t>
-      </w:r>
-      <w:r>
-        <w:t>+</w:t>
-      </w:r>
-      <w:r>
-        <w:t xml:space="preserve"> </w:t>
-      </w:r>
-      <w:r>
-        <w:t>z</w:t>
+        <w:t>EJERCICIO 6</w:t>
+      </w:r>
+    </w:p>
+    <w:p>
+      <w:r>
+        <w:t>Para x=3, y=4; z=1, evaluar el resultado de</w:t>
+      </w:r>
+    </w:p>
+    <w:p>
+      <w:r>
+        <w:t>R1 = y + z</w:t>
       </w:r>
     </w:p>
     <w:p>
@@ -2912,6 +2846,7 @@
       </w:pPr>
       <w:r>
         <w:rPr>
+          <w:noProof/>
           <w:color w:val="4472C4" w:themeColor="accent1"/>
         </w:rPr>
         <w:drawing>
@@ -2965,26 +2900,12 @@
           <w:bCs/>
           <w:u w:val="single"/>
         </w:rPr>
-        <w:t xml:space="preserve">EJERCICIO </w:t>
-      </w:r>
-      <w:r>
-        <w:rPr>
-          <w:b/>
-          <w:bCs/>
-          <w:u w:val="single"/>
-        </w:rPr>
-        <w:t>7</w:t>
-      </w:r>
-    </w:p>
-    <w:p>
-      <w:r>
-        <w:t>Para contador1=3, contador3=4, evaluar el</w:t>
-      </w:r>
-      <w:r>
-        <w:t xml:space="preserve"> </w:t>
-      </w:r>
-      <w:r>
-        <w:t>resultado de</w:t>
+        <w:t>EJERCICIO 7</w:t>
+      </w:r>
+    </w:p>
+    <w:p>
+      <w:r>
+        <w:t>Para contador1=3, contador3=4, evaluar el resultado de</w:t>
       </w:r>
     </w:p>
     <w:p>
@@ -3054,6 +2975,7 @@
       </w:pPr>
       <w:r>
         <w:rPr>
+          <w:noProof/>
           <w:color w:val="4472C4" w:themeColor="accent1"/>
         </w:rPr>
         <w:lastRenderedPageBreak/>
@@ -3187,6 +3109,9 @@
         </w:rPr>
       </w:pPr>
       <w:r>
+        <w:rPr>
+          <w:noProof/>
+        </w:rPr>
         <w:drawing>
           <wp:inline distT="0" distB="0" distL="0" distR="0" wp14:anchorId="7D2AB9D6" wp14:editId="1FCAC780">
             <wp:extent cx="5400040" cy="933450"/>
@@ -3238,36 +3163,17 @@
           <w:bCs/>
           <w:u w:val="single"/>
         </w:rPr>
-        <w:t xml:space="preserve">EJERCICIO </w:t>
-      </w:r>
-      <w:r>
-        <w:rPr>
-          <w:b/>
-          <w:bCs/>
-          <w:u w:val="single"/>
-        </w:rPr>
-        <w:t>9</w:t>
-      </w:r>
-    </w:p>
-    <w:p>
-      <w:r>
-        <w:t>: Para x=6, y=8, evaluar el</w:t>
-      </w:r>
-      <w:r>
-        <w:t xml:space="preserve"> </w:t>
-      </w:r>
-      <w:r>
-        <w:t>resultado de</w:t>
-      </w:r>
-    </w:p>
-    <w:p>
-      <w:proofErr w:type="gramStart"/>
-      <w:r>
-        <w:t>!(</w:t>
-      </w:r>
-      <w:proofErr w:type="gramEnd"/>
-      <w:r>
-        <w:t>x&lt;5)CC !(y&gt;=7)</w:t>
+        <w:t>EJERCICIO 9</w:t>
+      </w:r>
+    </w:p>
+    <w:p>
+      <w:r>
+        <w:t>: Para x=6, y=8, evaluar el resultado de</w:t>
+      </w:r>
+    </w:p>
+    <w:p>
+      <w:r>
+        <w:t>!(x&lt;5)CC !(y&gt;=7)</w:t>
       </w:r>
     </w:p>
     <w:p>
@@ -3288,13 +3194,8 @@
       </w:r>
     </w:p>
     <w:p>
-      <w:proofErr w:type="gramStart"/>
-      <w:r>
-        <w:t>!(</w:t>
-      </w:r>
-      <w:proofErr w:type="gramEnd"/>
-      <w:r>
-        <w:t>6&lt;5)&amp;&amp;!(8&gt;=7)</w:t>
+      <w:r>
+        <w:t>!(6&lt;5)&amp;&amp;!(8&gt;=7)</w:t>
       </w:r>
     </w:p>
     <w:p>
@@ -3326,6 +3227,9 @@
     </w:p>
     <w:p>
       <w:r>
+        <w:rPr>
+          <w:noProof/>
+        </w:rPr>
         <w:drawing>
           <wp:inline distT="0" distB="0" distL="0" distR="0" wp14:anchorId="26902566" wp14:editId="0576C777">
             <wp:extent cx="5400040" cy="1106805"/>
@@ -3371,122 +3275,104 @@
           <w:u w:val="single"/>
         </w:rPr>
         <w:lastRenderedPageBreak/>
-        <w:t xml:space="preserve">EJERCICIO </w:t>
-      </w:r>
-      <w:proofErr w:type="gramStart"/>
-      <w:r>
-        <w:rPr>
-          <w:b/>
-          <w:bCs/>
-          <w:u w:val="single"/>
-        </w:rPr>
-        <w:t xml:space="preserve">10 </w:t>
-      </w:r>
-      <w:r>
-        <w:rPr>
-          <w:b/>
-          <w:bCs/>
-          <w:u w:val="single"/>
-        </w:rPr>
-        <w:t>:</w:t>
-      </w:r>
-      <w:proofErr w:type="gramEnd"/>
-      <w:r>
-        <w:rPr>
-          <w:b/>
-          <w:bCs/>
-          <w:u w:val="single"/>
-        </w:rPr>
-        <w:t xml:space="preserve"> </w:t>
+        <w:t xml:space="preserve">EJERCICIO 10 </w:t>
+      </w:r>
+      <w:r>
+        <w:rPr>
+          <w:b/>
+          <w:bCs/>
+          <w:u w:val="single"/>
+        </w:rPr>
+        <w:t xml:space="preserve">: </w:t>
       </w:r>
       <w:r>
         <w:t>Para i=22,j=3, evaluar el resultado de</w:t>
       </w:r>
     </w:p>
     <w:p>
-      <w:proofErr w:type="gramStart"/>
-      <w:r>
-        <w:t>!(</w:t>
-      </w:r>
-      <w:proofErr w:type="gramEnd"/>
-      <w:r>
-        <w:t>(i&gt;4) || !(j&lt;=6))</w:t>
-      </w:r>
-    </w:p>
-    <w:p>
-      <w:pPr>
-        <w:rPr>
-          <w:b/>
-          <w:bCs/>
-          <w:u w:val="single"/>
-        </w:rPr>
-      </w:pPr>
-      <w:r>
-        <w:rPr>
-          <w:b/>
-          <w:bCs/>
-          <w:u w:val="single"/>
+      <w:pPr>
+        <w:rPr>
+          <w:lang w:val="en-US"/>
+        </w:rPr>
+      </w:pPr>
+      <w:r>
+        <w:rPr>
+          <w:lang w:val="en-US"/>
+        </w:rPr>
+        <w:t>!((i&gt;4) || !(j&lt;=6))</w:t>
+      </w:r>
+    </w:p>
+    <w:p>
+      <w:pPr>
+        <w:rPr>
+          <w:b/>
+          <w:bCs/>
+          <w:u w:val="single"/>
+          <w:lang w:val="en-US"/>
+        </w:rPr>
+      </w:pPr>
+      <w:r>
+        <w:rPr>
+          <w:b/>
+          <w:bCs/>
+          <w:u w:val="single"/>
+          <w:lang w:val="en-US"/>
         </w:rPr>
         <w:t>Resolución en Word</w:t>
       </w:r>
     </w:p>
     <w:p>
-      <w:proofErr w:type="gramStart"/>
-      <w:r>
-        <w:t>!(</w:t>
-      </w:r>
-      <w:proofErr w:type="gramEnd"/>
-      <w:r>
-        <w:t>(</w:t>
-      </w:r>
-      <w:r>
-        <w:t>22</w:t>
-      </w:r>
-      <w:r>
-        <w:t>&gt;4) || !(</w:t>
-      </w:r>
-      <w:r>
-        <w:t>3</w:t>
-      </w:r>
-      <w:r>
-        <w:t>&lt;=6))</w:t>
-      </w:r>
-    </w:p>
-    <w:p>
-      <w:proofErr w:type="gramStart"/>
-      <w:r>
-        <w:t>!(</w:t>
-      </w:r>
-      <w:proofErr w:type="gramEnd"/>
-      <w:r>
-        <w:t>true</w:t>
-      </w:r>
-      <w:r>
-        <w:t>||</w:t>
-      </w:r>
-      <w:r>
-        <w:t xml:space="preserve"> false)</w:t>
-      </w:r>
-    </w:p>
-    <w:p>
-      <w:proofErr w:type="gramStart"/>
-      <w:r>
-        <w:t>!(</w:t>
-      </w:r>
-      <w:proofErr w:type="gramEnd"/>
-      <w:r>
-        <w:t>true)</w:t>
-      </w:r>
-    </w:p>
-    <w:p>
-      <w:pPr>
-        <w:rPr>
-          <w:b/>
-          <w:bCs/>
-          <w:u w:val="single"/>
-        </w:rPr>
-      </w:pPr>
-      <w:r>
+      <w:pPr>
+        <w:rPr>
+          <w:lang w:val="en-US"/>
+        </w:rPr>
+      </w:pPr>
+      <w:r>
+        <w:rPr>
+          <w:lang w:val="en-US"/>
+        </w:rPr>
+        <w:t>!((22&gt;4) || !(3&lt;=6))</w:t>
+      </w:r>
+    </w:p>
+    <w:p>
+      <w:pPr>
+        <w:rPr>
+          <w:lang w:val="en-US"/>
+        </w:rPr>
+      </w:pPr>
+      <w:r>
+        <w:rPr>
+          <w:lang w:val="en-US"/>
+        </w:rPr>
+        <w:t>!(true|| false)</w:t>
+      </w:r>
+    </w:p>
+    <w:p>
+      <w:pPr>
+        <w:rPr>
+          <w:lang w:val="en-US"/>
+        </w:rPr>
+      </w:pPr>
+      <w:r>
+        <w:rPr>
+          <w:lang w:val="en-US"/>
+        </w:rPr>
+        <w:t>!(true)</w:t>
+      </w:r>
+    </w:p>
+    <w:p>
+      <w:pPr>
+        <w:rPr>
+          <w:b/>
+          <w:bCs/>
+          <w:u w:val="single"/>
+          <w:lang w:val="en-US"/>
+        </w:rPr>
+      </w:pPr>
+      <w:r>
+        <w:rPr>
+          <w:lang w:val="en-US"/>
+        </w:rPr>
         <w:t>false</w:t>
       </w:r>
     </w:p>
@@ -3509,6 +3395,9 @@
     </w:p>
     <w:p>
       <w:r>
+        <w:rPr>
+          <w:noProof/>
+        </w:rPr>
         <w:drawing>
           <wp:inline distT="0" distB="0" distL="0" distR="0" wp14:anchorId="68812C80" wp14:editId="4CE42346">
             <wp:extent cx="5400040" cy="1102360"/>
@@ -3596,15 +3485,7 @@
         <w:t xml:space="preserve">a </w:t>
       </w:r>
       <w:r>
-        <w:t>+b==c) || (</w:t>
-      </w:r>
-      <w:proofErr w:type="gramStart"/>
-      <w:r>
-        <w:t>c!=</w:t>
-      </w:r>
-      <w:proofErr w:type="gramEnd"/>
-      <w:r>
-        <w:t>0)</w:t>
+        <w:t>+b==c) || (c!=0)</w:t>
       </w:r>
       <w:r>
         <w:t>&amp;&amp;</w:t>
@@ -3633,119 +3514,67 @@
     <w:p>
       <w:pPr>
         <w:rPr>
-          <w:lang w:val="es-ES"/>
-        </w:rPr>
-      </w:pPr>
-      <w:proofErr w:type="gramStart"/>
-      <w:r>
-        <w:rPr>
-          <w:lang w:val="es-ES"/>
-        </w:rPr>
-        <w:t>!(</w:t>
-      </w:r>
-      <w:proofErr w:type="gramEnd"/>
-      <w:r>
-        <w:rPr>
-          <w:lang w:val="es-ES"/>
-        </w:rPr>
-        <w:t>34+12==8) || (8!=0)&amp;&amp;(12-8&gt;=19)</w:t>
-      </w:r>
-    </w:p>
-    <w:p>
-      <w:pPr>
-        <w:rPr>
-          <w:lang w:val="es-ES"/>
-        </w:rPr>
-      </w:pPr>
-      <w:proofErr w:type="gramStart"/>
-      <w:r>
-        <w:rPr>
-          <w:lang w:val="es-ES"/>
-        </w:rPr>
-        <w:t>!(</w:t>
-      </w:r>
-      <w:proofErr w:type="gramEnd"/>
-      <w:r>
-        <w:rPr>
-          <w:lang w:val="es-ES"/>
-        </w:rPr>
-        <w:t>46==8) || (8!=0)&amp;&amp;(4&gt;=19)</w:t>
-      </w:r>
-    </w:p>
-    <w:p>
-      <w:pPr>
-        <w:rPr>
-          <w:lang w:val="es-ES"/>
-        </w:rPr>
-      </w:pPr>
-      <w:r>
-        <w:rPr>
-          <w:lang w:val="es-ES"/>
+          <w:lang w:val="en-US"/>
+        </w:rPr>
+      </w:pPr>
+      <w:r>
+        <w:rPr>
+          <w:lang w:val="en-US"/>
+        </w:rPr>
+        <w:t>!(34+12==8) || (8!=0)&amp;&amp;(12-8&gt;=19)</w:t>
+      </w:r>
+    </w:p>
+    <w:p>
+      <w:pPr>
+        <w:rPr>
+          <w:lang w:val="en-US"/>
+        </w:rPr>
+      </w:pPr>
+      <w:r>
+        <w:rPr>
+          <w:lang w:val="en-US"/>
+        </w:rPr>
+        <w:t>!(46==8) || (8!=0)&amp;&amp;(4&gt;=19)</w:t>
+      </w:r>
+    </w:p>
+    <w:p>
+      <w:pPr>
+        <w:rPr>
+          <w:lang w:val="en-US"/>
+        </w:rPr>
+      </w:pPr>
+      <w:r>
+        <w:rPr>
+          <w:lang w:val="en-US"/>
+        </w:rPr>
+        <w:t>true || true &amp;&amp; false</w:t>
+      </w:r>
+    </w:p>
+    <w:p>
+      <w:pPr>
+        <w:rPr>
+          <w:lang w:val="en-US"/>
+        </w:rPr>
+      </w:pPr>
+      <w:r>
+        <w:rPr>
+          <w:lang w:val="en-US"/>
+        </w:rPr>
+        <w:t>true|| false</w:t>
+      </w:r>
+    </w:p>
+    <w:p>
+      <w:pPr>
+        <w:rPr>
+          <w:lang w:val="en-US"/>
+        </w:rPr>
+      </w:pPr>
+      <w:r>
+        <w:rPr>
+          <w:lang w:val="en-US"/>
         </w:rPr>
         <w:t>true</w:t>
       </w:r>
-      <w:r>
-        <w:rPr>
-          <w:lang w:val="es-ES"/>
-        </w:rPr>
-        <w:t xml:space="preserve"> || </w:t>
-      </w:r>
-      <w:r>
-        <w:rPr>
-          <w:lang w:val="es-ES"/>
-        </w:rPr>
-        <w:t>true</w:t>
-      </w:r>
-      <w:r>
-        <w:rPr>
-          <w:lang w:val="es-ES"/>
-        </w:rPr>
-        <w:t xml:space="preserve"> &amp;&amp; fals</w:t>
-      </w:r>
-      <w:r>
-        <w:rPr>
-          <w:lang w:val="es-ES"/>
-        </w:rPr>
-        <w:t>e</w:t>
-      </w:r>
-    </w:p>
-    <w:p>
-      <w:pPr>
-        <w:rPr>
-          <w:lang w:val="es-ES"/>
-        </w:rPr>
-      </w:pPr>
-      <w:r>
-        <w:rPr>
-          <w:lang w:val="es-ES"/>
-        </w:rPr>
-        <w:t>true</w:t>
-      </w:r>
-      <w:r>
-        <w:rPr>
-          <w:lang w:val="es-ES"/>
-        </w:rPr>
-        <w:t>|| fals</w:t>
-      </w:r>
-      <w:r>
-        <w:rPr>
-          <w:lang w:val="es-ES"/>
-        </w:rPr>
-        <w:t>e</w:t>
-      </w:r>
-    </w:p>
-    <w:p>
-      <w:pPr>
-        <w:rPr>
-          <w:lang w:val="es-ES"/>
-        </w:rPr>
-      </w:pPr>
-      <w:r>
-        <w:rPr>
-          <w:lang w:val="es-ES"/>
-        </w:rPr>
-        <w:t>true</w:t>
-      </w:r>
     </w:p>
     <w:p>
       <w:pPr>
@@ -3776,6 +3605,7 @@
         <w:rPr>
           <w:b/>
           <w:bCs/>
+          <w:noProof/>
           <w:u w:val="single"/>
         </w:rPr>
         <w:drawing>
@@ -3850,6 +3680,29 @@
         <w:rPr>
           <w:b/>
           <w:bCs/>
+          <w:u w:val="single"/>
+        </w:rPr>
+      </w:pPr>
+      <w:r>
+        <w:rPr>
+          <w:b/>
+          <w:bCs/>
+          <w:u w:val="single"/>
+        </w:rPr>
+        <w:lastRenderedPageBreak/>
+        <w:t>EJERCICIO 12</w:t>
+      </w:r>
+    </w:p>
+    <w:p>
+      <w:r>
+        <w:t>Un problema sencillo. Deberá pedir por teclado al usuario un nombre y posteriormente realizará la presentación en pantalla de un saludo con el nombre indicado</w:t>
+      </w:r>
+    </w:p>
+    <w:p>
+      <w:pPr>
+        <w:rPr>
+          <w:b/>
+          <w:bCs/>
           <w:color w:val="4472C4" w:themeColor="accent1"/>
           <w:u w:val="single"/>
         </w:rPr>
@@ -3861,8 +3714,88 @@
           <w:color w:val="4472C4" w:themeColor="accent1"/>
           <w:u w:val="single"/>
         </w:rPr>
-        <w:lastRenderedPageBreak/>
         <w:t>Fase de Análisis:</w:t>
+      </w:r>
+    </w:p>
+    <w:p>
+      <w:r>
+        <w:t>DATOS DE ENTRADA nombre ingresado</w:t>
+      </w:r>
+    </w:p>
+    <w:p>
+      <w:r>
+        <w:t>DATOS DE SALIDA saludo con el nombre</w:t>
+      </w:r>
+    </w:p>
+    <w:p>
+      <w:r>
+        <w:t>PROCESO</w:t>
+      </w:r>
+      <w:r>
+        <w:t xml:space="preserve"> </w:t>
+      </w:r>
+    </w:p>
+    <w:p>
+      <w:pPr>
+        <w:rPr>
+          <w:lang w:val="es-ES"/>
+        </w:rPr>
+      </w:pPr>
+      <w:r>
+        <w:rPr>
+          <w:lang w:val="es-ES"/>
+        </w:rPr>
+        <w:t>¿</w:t>
+      </w:r>
+      <w:r>
+        <w:rPr>
+          <w:lang w:val="es-ES"/>
+        </w:rPr>
+        <w:t>Quién</w:t>
+      </w:r>
+      <w:r>
+        <w:rPr>
+          <w:lang w:val="es-ES"/>
+        </w:rPr>
+        <w:t xml:space="preserve"> debe realizar el proceso?: computadora</w:t>
+      </w:r>
+    </w:p>
+    <w:p>
+      <w:pPr>
+        <w:jc w:val="both"/>
+        <w:rPr>
+          <w:lang w:val="es-ES"/>
+        </w:rPr>
+      </w:pPr>
+      <w:r>
+        <w:rPr>
+          <w:lang w:val="es-ES"/>
+        </w:rPr>
+        <w:t>¿</w:t>
+      </w:r>
+      <w:r>
+        <w:rPr>
+          <w:lang w:val="es-ES"/>
+        </w:rPr>
+        <w:t>Cuál</w:t>
+      </w:r>
+      <w:r>
+        <w:rPr>
+          <w:lang w:val="es-ES"/>
+        </w:rPr>
+        <w:t xml:space="preserve"> es el proceso que resuelve?: Ingresar un nombre que devolverá un saludo con el nombr</w:t>
+      </w:r>
+      <w:r>
+        <w:rPr>
+          <w:lang w:val="es-ES"/>
+        </w:rPr>
+        <w:t>e en la pantalla</w:t>
+      </w:r>
+      <w:r>
+        <w:rPr>
+          <w:lang w:val="es-ES"/>
+        </w:rPr>
+        <w:t>.</w:t>
       </w:r>
     </w:p>
     <w:p>
@@ -3913,6 +3846,13 @@
               </w:rPr>
               <w:t>ENTIDAD QUE RESUELVE EL PROBLEMA:</w:t>
             </w:r>
+            <w:r>
+              <w:rPr>
+                <w:b/>
+                <w:bCs/>
+              </w:rPr>
+              <w:t xml:space="preserve"> computadora</w:t>
+            </w:r>
           </w:p>
         </w:tc>
       </w:tr>
@@ -3936,6 +3876,36 @@
               <w:t>VARIABLES:</w:t>
             </w:r>
           </w:p>
+          <w:p>
+            <w:pPr>
+              <w:rPr>
+                <w:b/>
+                <w:bCs/>
+              </w:rPr>
+            </w:pPr>
+            <w:r>
+              <w:rPr>
+                <w:b/>
+                <w:bCs/>
+              </w:rPr>
+              <w:t xml:space="preserve">nombre: string </w:t>
+            </w:r>
+          </w:p>
+          <w:p>
+            <w:pPr>
+              <w:rPr>
+                <w:b/>
+                <w:bCs/>
+              </w:rPr>
+            </w:pPr>
+            <w:r>
+              <w:rPr>
+                <w:b/>
+                <w:bCs/>
+              </w:rPr>
+              <w:t>saludo: string</w:t>
+            </w:r>
+          </w:p>
         </w:tc>
       </w:tr>
       <w:tr>
@@ -3957,6 +3927,13 @@
               </w:rPr>
               <w:t>NOMBRES DEL ALGORITMO:</w:t>
             </w:r>
+            <w:r>
+              <w:rPr>
+                <w:b/>
+                <w:bCs/>
+              </w:rPr>
+              <w:t xml:space="preserve"> Saludo</w:t>
+            </w:r>
           </w:p>
           <w:p>
             <w:pPr>
@@ -3971,12 +3948,102 @@
                 <w:bCs/>
               </w:rPr>
               <w:t xml:space="preserve">PROCESO DEL ALGORITMO: </w:t>
+            </w:r>
+          </w:p>
+          <w:p>
+            <w:pPr>
+              <w:spacing w:after="0" w:line="240" w:lineRule="auto"/>
+            </w:pPr>
+            <w:r>
+              <w:t>1.</w:t>
+            </w:r>
+            <w:r>
+              <w:tab/>
+              <w:t>inicio</w:t>
+            </w:r>
+          </w:p>
+          <w:p>
+            <w:pPr>
+              <w:spacing w:after="0" w:line="240" w:lineRule="auto"/>
+            </w:pPr>
+            <w:r>
+              <w:t>2.</w:t>
+            </w:r>
+            <w:r>
+              <w:tab/>
+              <w:t>Leer nombre</w:t>
+            </w:r>
+          </w:p>
+          <w:p>
+            <w:pPr>
+              <w:spacing w:after="0" w:line="240" w:lineRule="auto"/>
+            </w:pPr>
+            <w:r>
+              <w:t>3.</w:t>
+            </w:r>
+            <w:r>
+              <w:tab/>
+              <w:t>saludo ← “Hola, ” + nombre + “ ¡Bienvenido!”</w:t>
+            </w:r>
+          </w:p>
+          <w:p>
+            <w:pPr>
+              <w:spacing w:after="0" w:line="240" w:lineRule="auto"/>
+            </w:pPr>
+            <w:r>
+              <w:t>4.</w:t>
+            </w:r>
+            <w:r>
+              <w:tab/>
+              <w:t>Mostrar saludo</w:t>
+            </w:r>
+          </w:p>
+          <w:p>
+            <w:pPr>
+              <w:rPr>
+                <w:b/>
+                <w:bCs/>
+              </w:rPr>
+            </w:pPr>
+            <w:r>
+              <w:t>5.</w:t>
+            </w:r>
+            <w:r>
+              <w:tab/>
+              <w:t>fin</w:t>
             </w:r>
           </w:p>
         </w:tc>
       </w:tr>
     </w:tbl>
-    <w:p/>
+    <w:p>
+      <w:pPr>
+        <w:rPr>
+          <w:b/>
+          <w:bCs/>
+          <w:color w:val="4472C4" w:themeColor="accent1"/>
+          <w:u w:val="single"/>
+        </w:rPr>
+      </w:pPr>
+      <w:r>
+        <w:rPr>
+          <w:b/>
+          <w:bCs/>
+          <w:color w:val="4472C4" w:themeColor="accent1"/>
+          <w:u w:val="single"/>
+        </w:rPr>
+        <w:t>Captura de processing</w:t>
+      </w:r>
+      <w:r>
+        <w:rPr>
+          <w:b/>
+          <w:bCs/>
+          <w:color w:val="4472C4" w:themeColor="accent1"/>
+          <w:u w:val="single"/>
+        </w:rPr>
+        <w:t>:</w:t>
+      </w:r>
+    </w:p>
     <w:p>
       <w:pPr>
         <w:rPr>
@@ -3993,6 +4060,14 @@
         </w:rPr>
         <w:t>EJERCICIO 1</w:t>
       </w:r>
+      <w:r>
+        <w:rPr>
+          <w:b/>
+          <w:bCs/>
+          <w:u w:val="single"/>
+        </w:rPr>
+        <w:t>3</w:t>
+      </w:r>
     </w:p>
     <w:p>
       <w:pPr>
@@ -4011,6 +4086,72 @@
           <w:u w:val="single"/>
         </w:rPr>
         <w:t>Fase de Análisis:</w:t>
+      </w:r>
+    </w:p>
+    <w:p>
+      <w:r>
+        <w:t>DATOS DE ENTRADA</w:t>
+      </w:r>
+      <w:r>
+        <w:t>: base y altura de un rectángulo</w:t>
+      </w:r>
+    </w:p>
+    <w:p>
+      <w:r>
+        <w:t>DATOS DE SALIDA</w:t>
+      </w:r>
+      <w:r>
+        <w:t xml:space="preserve"> perímetro y área del rectángulo </w:t>
+      </w:r>
+    </w:p>
+    <w:p>
+      <w:r>
+        <w:t>PROCESO</w:t>
+      </w:r>
+    </w:p>
+    <w:p>
+      <w:r>
+        <w:t>¿Quién debe realizar el proceso?: calculadora</w:t>
+      </w:r>
+    </w:p>
+    <w:p>
+      <w:r>
+        <w:t xml:space="preserve">¿Cuál es el proceso que resuelve?: calcula el perímetro y el área de un rectángulo utilizando las fórmulas </w:t>
+      </w:r>
+      <w:r>
+        <w:t>para el mismo</w:t>
+      </w:r>
+    </w:p>
+    <w:p>
+      <w:r>
+        <w:t>P=2(base +</w:t>
+      </w:r>
+      <w:r>
+        <w:t xml:space="preserve"> </w:t>
+      </w:r>
+      <w:r>
+        <w:t>altura) y </w:t>
+      </w:r>
+      <w:r>
+        <w:t xml:space="preserve"> </w:t>
+      </w:r>
+      <w:r>
+        <w:t>A=base </w:t>
+      </w:r>
+      <w:r>
+        <w:rPr>
+          <w:rFonts w:ascii="Cambria Math" w:hAnsi="Cambria Math" w:cs="Cambria Math"/>
+        </w:rPr>
+        <w:t>*</w:t>
+      </w:r>
+      <w:r>
+        <w:rPr>
+          <w:rFonts w:ascii="Calibri" w:hAnsi="Calibri" w:cs="Calibri"/>
+        </w:rPr>
+        <w:t> </w:t>
+      </w:r>
+      <w:r>
+        <w:t>altura</w:t>
       </w:r>
     </w:p>
     <w:p>
@@ -4061,6 +4202,13 @@
               </w:rPr>
               <w:t>ENTIDAD QUE RESUELVE EL PROBLEMA:</w:t>
             </w:r>
+            <w:r>
+              <w:rPr>
+                <w:b/>
+                <w:bCs/>
+              </w:rPr>
+              <w:t xml:space="preserve"> Calculadora</w:t>
+            </w:r>
           </w:p>
         </w:tc>
       </w:tr>
@@ -4071,6 +4219,7 @@
           </w:tcPr>
           <w:p>
             <w:pPr>
+              <w:spacing w:after="0" w:line="240" w:lineRule="auto"/>
               <w:rPr>
                 <w:b/>
                 <w:bCs/>
@@ -4082,6 +4231,138 @@
                 <w:bCs/>
               </w:rPr>
               <w:t>VARIABLES:</w:t>
+            </w:r>
+            <w:r>
+              <w:t xml:space="preserve"> </w:t>
+            </w:r>
+            <w:r>
+              <w:rPr>
+                <w:b/>
+                <w:bCs/>
+              </w:rPr>
+              <w:t xml:space="preserve">Variables: </w:t>
+            </w:r>
+          </w:p>
+          <w:p>
+            <w:pPr>
+              <w:spacing w:after="0" w:line="240" w:lineRule="auto"/>
+              <w:rPr>
+                <w:b/>
+                <w:bCs/>
+              </w:rPr>
+            </w:pPr>
+            <w:r>
+              <w:rPr>
+                <w:b/>
+                <w:bCs/>
+              </w:rPr>
+              <w:t>-</w:t>
+            </w:r>
+            <w:r>
+              <w:rPr>
+                <w:b/>
+                <w:bCs/>
+              </w:rPr>
+              <w:tab/>
+              <w:t xml:space="preserve">base: float </w:t>
+            </w:r>
+          </w:p>
+          <w:p>
+            <w:pPr>
+              <w:spacing w:after="0" w:line="240" w:lineRule="auto"/>
+              <w:rPr>
+                <w:b/>
+                <w:bCs/>
+              </w:rPr>
+            </w:pPr>
+            <w:r>
+              <w:rPr>
+                <w:b/>
+                <w:bCs/>
+              </w:rPr>
+              <w:lastRenderedPageBreak/>
+              <w:t>-</w:t>
+            </w:r>
+            <w:r>
+              <w:rPr>
+                <w:b/>
+                <w:bCs/>
+              </w:rPr>
+              <w:tab/>
+              <w:t xml:space="preserve">area: float </w:t>
+            </w:r>
+          </w:p>
+          <w:p>
+            <w:pPr>
+              <w:spacing w:after="0" w:line="240" w:lineRule="auto"/>
+              <w:rPr>
+                <w:b/>
+                <w:bCs/>
+              </w:rPr>
+            </w:pPr>
+            <w:r>
+              <w:rPr>
+                <w:b/>
+                <w:bCs/>
+              </w:rPr>
+              <w:t>-</w:t>
+            </w:r>
+            <w:r>
+              <w:rPr>
+                <w:b/>
+                <w:bCs/>
+              </w:rPr>
+              <w:tab/>
+            </w:r>
+            <w:r>
+              <w:rPr>
+                <w:b/>
+                <w:bCs/>
+              </w:rPr>
+              <w:t>rectP</w:t>
+            </w:r>
+            <w:r>
+              <w:rPr>
+                <w:b/>
+                <w:bCs/>
+              </w:rPr>
+              <w:t xml:space="preserve">erimetro: float </w:t>
+            </w:r>
+          </w:p>
+          <w:p>
+            <w:pPr>
+              <w:rPr>
+                <w:b/>
+                <w:bCs/>
+              </w:rPr>
+            </w:pPr>
+            <w:r>
+              <w:rPr>
+                <w:b/>
+                <w:bCs/>
+              </w:rPr>
+              <w:t>-</w:t>
+            </w:r>
+            <w:r>
+              <w:rPr>
+                <w:b/>
+                <w:bCs/>
+              </w:rPr>
+              <w:tab/>
+            </w:r>
+            <w:r>
+              <w:rPr>
+                <w:b/>
+                <w:bCs/>
+              </w:rPr>
+              <w:t>rectA</w:t>
+            </w:r>
+            <w:r>
+              <w:rPr>
+                <w:b/>
+                <w:bCs/>
+              </w:rPr>
+              <w:t xml:space="preserve">rea: float  </w:t>
             </w:r>
           </w:p>
         </w:tc>
@@ -4103,7 +4384,15 @@
                 <w:b/>
                 <w:bCs/>
               </w:rPr>
+              <w:lastRenderedPageBreak/>
               <w:t>NOMBRES DEL ALGORITMO:</w:t>
+            </w:r>
+            <w:r>
+              <w:rPr>
+                <w:b/>
+                <w:bCs/>
+              </w:rPr>
+              <w:t xml:space="preserve"> Perimetro area rectangulo</w:t>
             </w:r>
           </w:p>
           <w:p>
@@ -4119,46 +4408,526 @@
                 <w:bCs/>
               </w:rPr>
               <w:t xml:space="preserve">PROCESO DEL ALGORITMO: </w:t>
+            </w:r>
+          </w:p>
+          <w:p>
+            <w:pPr>
+              <w:pStyle w:val="Prrafodelista"/>
+              <w:numPr>
+                <w:ilvl w:val="0"/>
+                <w:numId w:val="8"/>
+              </w:numPr>
+              <w:spacing w:after="160" w:line="259" w:lineRule="auto"/>
+              <w:rPr>
+                <w:rFonts w:ascii="Calibri" w:eastAsia="Calibri" w:hAnsi="Calibri" w:cs="Calibri"/>
+                <w:i/>
+                <w:iCs/>
+                <w:lang w:val="es-ES"/>
+              </w:rPr>
+            </w:pPr>
+            <w:r>
+              <w:rPr>
+                <w:rFonts w:ascii="Calibri" w:eastAsia="Calibri" w:hAnsi="Calibri" w:cs="Calibri"/>
+                <w:i/>
+                <w:iCs/>
+                <w:lang w:val="es-ES"/>
+              </w:rPr>
+              <w:t>inicio</w:t>
+            </w:r>
+          </w:p>
+          <w:p>
+            <w:pPr>
+              <w:pStyle w:val="Prrafodelista"/>
+              <w:numPr>
+                <w:ilvl w:val="0"/>
+                <w:numId w:val="8"/>
+              </w:numPr>
+              <w:spacing w:after="160" w:line="259" w:lineRule="auto"/>
+              <w:rPr>
+                <w:rFonts w:ascii="Calibri" w:eastAsia="Calibri" w:hAnsi="Calibri" w:cs="Calibri"/>
+                <w:lang w:val="es-ES"/>
+              </w:rPr>
+            </w:pPr>
+            <w:r>
+              <w:rPr>
+                <w:rFonts w:ascii="Calibri" w:eastAsia="Calibri" w:hAnsi="Calibri" w:cs="Calibri"/>
+                <w:i/>
+                <w:iCs/>
+                <w:lang w:val="es-ES"/>
+              </w:rPr>
+              <w:t>Leer base</w:t>
+            </w:r>
+          </w:p>
+          <w:p>
+            <w:pPr>
+              <w:pStyle w:val="Prrafodelista"/>
+              <w:numPr>
+                <w:ilvl w:val="0"/>
+                <w:numId w:val="8"/>
+              </w:numPr>
+              <w:spacing w:after="160" w:line="259" w:lineRule="auto"/>
+              <w:rPr>
+                <w:rFonts w:ascii="Calibri" w:eastAsia="Calibri" w:hAnsi="Calibri" w:cs="Calibri"/>
+                <w:lang w:val="es-ES"/>
+              </w:rPr>
+            </w:pPr>
+            <w:r>
+              <w:rPr>
+                <w:rFonts w:ascii="Calibri" w:eastAsia="Calibri" w:hAnsi="Calibri" w:cs="Calibri"/>
+                <w:i/>
+                <w:iCs/>
+                <w:lang w:val="es-ES"/>
+              </w:rPr>
+              <w:t>Leer area</w:t>
+            </w:r>
+          </w:p>
+          <w:p>
+            <w:pPr>
+              <w:pStyle w:val="Prrafodelista"/>
+              <w:numPr>
+                <w:ilvl w:val="0"/>
+                <w:numId w:val="8"/>
+              </w:numPr>
+              <w:spacing w:after="160" w:line="259" w:lineRule="auto"/>
+              <w:rPr>
+                <w:rFonts w:ascii="Calibri" w:eastAsia="Calibri" w:hAnsi="Calibri" w:cs="Calibri"/>
+                <w:color w:val="000000" w:themeColor="text1"/>
+                <w:lang w:val="es-ES"/>
+              </w:rPr>
+            </w:pPr>
+            <w:r>
+              <w:rPr>
+                <w:rFonts w:ascii="Calibri" w:eastAsia="Calibri" w:hAnsi="Calibri" w:cs="Calibri"/>
+                <w:i/>
+                <w:iCs/>
+                <w:lang w:val="es-ES"/>
+              </w:rPr>
+              <w:t xml:space="preserve">perimetro </w:t>
+            </w:r>
+            <w:r>
+              <w:rPr>
+                <w:rFonts w:ascii="Calibri" w:eastAsia="Calibri" w:hAnsi="Calibri" w:cs="Calibri"/>
+                <w:i/>
+                <w:iCs/>
+                <w:color w:val="000000" w:themeColor="text1"/>
+                <w:lang w:val="es-ES"/>
+              </w:rPr>
+              <w:t>← 2*(base + altura)</w:t>
+            </w:r>
+          </w:p>
+          <w:p>
+            <w:pPr>
+              <w:pStyle w:val="Prrafodelista"/>
+              <w:numPr>
+                <w:ilvl w:val="0"/>
+                <w:numId w:val="8"/>
+              </w:numPr>
+              <w:spacing w:after="160" w:line="259" w:lineRule="auto"/>
+              <w:rPr>
+                <w:rFonts w:ascii="Calibri" w:eastAsia="Calibri" w:hAnsi="Calibri" w:cs="Calibri"/>
+                <w:color w:val="000000" w:themeColor="text1"/>
+                <w:lang w:val="es-ES"/>
+              </w:rPr>
+            </w:pPr>
+            <w:r>
+              <w:rPr>
+                <w:rFonts w:ascii="Calibri" w:eastAsia="Calibri" w:hAnsi="Calibri" w:cs="Calibri"/>
+                <w:i/>
+                <w:iCs/>
+                <w:color w:val="000000" w:themeColor="text1"/>
+                <w:lang w:val="es-ES"/>
+              </w:rPr>
+              <w:t>area ← base * altura</w:t>
+            </w:r>
+          </w:p>
+          <w:p>
+            <w:pPr>
+              <w:pStyle w:val="Prrafodelista"/>
+              <w:numPr>
+                <w:ilvl w:val="0"/>
+                <w:numId w:val="8"/>
+              </w:numPr>
+              <w:spacing w:after="160" w:line="259" w:lineRule="auto"/>
+              <w:rPr>
+                <w:rFonts w:ascii="Calibri" w:eastAsia="Calibri" w:hAnsi="Calibri" w:cs="Calibri"/>
+                <w:color w:val="000000" w:themeColor="text1"/>
+                <w:sz w:val="20"/>
+                <w:szCs w:val="20"/>
+                <w:lang w:val="es-ES"/>
+              </w:rPr>
+            </w:pPr>
+            <w:r>
+              <w:rPr>
+                <w:rFonts w:ascii="Calibri" w:eastAsia="Calibri" w:hAnsi="Calibri" w:cs="Calibri"/>
+                <w:i/>
+                <w:iCs/>
+                <w:color w:val="000000" w:themeColor="text1"/>
+                <w:lang w:val="es-ES"/>
+              </w:rPr>
+              <w:t>rectPerimetro</w:t>
+            </w:r>
+            <w:r>
+              <w:rPr>
+                <w:rFonts w:ascii="Calibri" w:eastAsia="Calibri" w:hAnsi="Calibri" w:cs="Calibri"/>
+                <w:i/>
+                <w:iCs/>
+                <w:color w:val="000000" w:themeColor="text1"/>
+                <w:lang w:val="es-ES"/>
+              </w:rPr>
+              <w:t xml:space="preserve"> ← </w:t>
+            </w:r>
+            <w:r>
+              <w:rPr>
+                <w:rFonts w:ascii="Calibri" w:eastAsia="Calibri" w:hAnsi="Calibri" w:cs="Calibri"/>
+                <w:i/>
+                <w:iCs/>
+                <w:color w:val="000000" w:themeColor="text1"/>
+                <w:sz w:val="20"/>
+                <w:szCs w:val="20"/>
+                <w:lang w:val="es-ES"/>
+              </w:rPr>
+              <w:t xml:space="preserve">"El perimetro del rectangulo es: " + </w:t>
+            </w:r>
+            <w:r>
+              <w:rPr>
+                <w:rFonts w:ascii="Calibri" w:eastAsia="Calibri" w:hAnsi="Calibri" w:cs="Calibri"/>
+                <w:i/>
+                <w:iCs/>
+                <w:color w:val="000000" w:themeColor="text1"/>
+                <w:sz w:val="20"/>
+                <w:szCs w:val="20"/>
+                <w:lang w:val="es-ES"/>
+              </w:rPr>
+              <w:t>perímetro</w:t>
+            </w:r>
+          </w:p>
+          <w:p>
+            <w:pPr>
+              <w:pStyle w:val="Prrafodelista"/>
+              <w:numPr>
+                <w:ilvl w:val="0"/>
+                <w:numId w:val="8"/>
+              </w:numPr>
+              <w:spacing w:after="160" w:line="259" w:lineRule="auto"/>
+              <w:rPr>
+                <w:rFonts w:ascii="Calibri" w:eastAsia="Calibri" w:hAnsi="Calibri" w:cs="Calibri"/>
+                <w:color w:val="000000" w:themeColor="text1"/>
+                <w:sz w:val="20"/>
+                <w:szCs w:val="20"/>
+                <w:lang w:val="es-ES"/>
+              </w:rPr>
+            </w:pPr>
+            <w:r>
+              <w:rPr>
+                <w:rFonts w:ascii="Calibri" w:eastAsia="Calibri" w:hAnsi="Calibri" w:cs="Calibri"/>
+                <w:i/>
+                <w:iCs/>
+                <w:color w:val="000000" w:themeColor="text1"/>
+                <w:lang w:val="es-ES"/>
+              </w:rPr>
+              <w:t>rectArea</w:t>
+            </w:r>
+            <w:r>
+              <w:rPr>
+                <w:rFonts w:ascii="Calibri" w:eastAsia="Calibri" w:hAnsi="Calibri" w:cs="Calibri"/>
+                <w:i/>
+                <w:iCs/>
+                <w:color w:val="000000" w:themeColor="text1"/>
+                <w:lang w:val="es-ES"/>
+              </w:rPr>
+              <w:t>←</w:t>
+            </w:r>
+            <w:r>
+              <w:rPr>
+                <w:rFonts w:ascii="Calibri" w:eastAsia="Calibri" w:hAnsi="Calibri" w:cs="Calibri"/>
+                <w:i/>
+                <w:iCs/>
+                <w:color w:val="000000" w:themeColor="text1"/>
+                <w:lang w:val="es-ES"/>
+              </w:rPr>
+              <w:t xml:space="preserve"> “</w:t>
+            </w:r>
+            <w:r>
+              <w:rPr>
+                <w:rFonts w:ascii="Calibri" w:eastAsia="Calibri" w:hAnsi="Calibri" w:cs="Calibri"/>
+                <w:i/>
+                <w:iCs/>
+                <w:color w:val="000000" w:themeColor="text1"/>
+                <w:lang w:val="es-ES"/>
+              </w:rPr>
+              <w:t>"El area del rectangulo es: "+ area</w:t>
+            </w:r>
+          </w:p>
+          <w:p>
+            <w:pPr>
+              <w:pStyle w:val="Prrafodelista"/>
+              <w:numPr>
+                <w:ilvl w:val="0"/>
+                <w:numId w:val="8"/>
+              </w:numPr>
+              <w:spacing w:after="160" w:line="259" w:lineRule="auto"/>
+              <w:rPr>
+                <w:rFonts w:ascii="Calibri" w:eastAsia="Calibri" w:hAnsi="Calibri" w:cs="Calibri"/>
+                <w:color w:val="000000" w:themeColor="text1"/>
+                <w:lang w:val="es-ES"/>
+              </w:rPr>
+            </w:pPr>
+            <w:r>
+              <w:rPr>
+                <w:rFonts w:ascii="Calibri" w:eastAsia="Calibri" w:hAnsi="Calibri" w:cs="Calibri"/>
+                <w:i/>
+                <w:iCs/>
+                <w:color w:val="000000" w:themeColor="text1"/>
+                <w:lang w:val="es-ES"/>
+              </w:rPr>
+              <w:t xml:space="preserve">Mostrar </w:t>
+            </w:r>
+            <w:r>
+              <w:rPr>
+                <w:rFonts w:ascii="Calibri" w:eastAsia="Calibri" w:hAnsi="Calibri" w:cs="Calibri"/>
+                <w:i/>
+                <w:iCs/>
+                <w:color w:val="000000" w:themeColor="text1"/>
+                <w:lang w:val="es-ES"/>
+              </w:rPr>
+              <w:t>rectPerimetro y rectArea</w:t>
+            </w:r>
+          </w:p>
+          <w:p>
+            <w:pPr>
+              <w:pStyle w:val="Prrafodelista"/>
+              <w:numPr>
+                <w:ilvl w:val="0"/>
+                <w:numId w:val="8"/>
+              </w:numPr>
+              <w:spacing w:after="160" w:line="259" w:lineRule="auto"/>
+              <w:rPr>
+                <w:rFonts w:ascii="Calibri" w:eastAsia="Calibri" w:hAnsi="Calibri" w:cs="Calibri"/>
+                <w:color w:val="000000" w:themeColor="text1"/>
+                <w:lang w:val="es-ES"/>
+              </w:rPr>
+            </w:pPr>
+            <w:r>
+              <w:rPr>
+                <w:rFonts w:ascii="Calibri" w:eastAsia="Calibri" w:hAnsi="Calibri" w:cs="Calibri"/>
+                <w:color w:val="000000" w:themeColor="text1"/>
+                <w:lang w:val="es-ES"/>
+              </w:rPr>
+              <w:t>fin</w:t>
             </w:r>
           </w:p>
         </w:tc>
       </w:tr>
     </w:tbl>
+    <w:p>
+      <w:pPr>
+        <w:rPr>
+          <w:b/>
+          <w:bCs/>
+          <w:color w:val="4472C4" w:themeColor="accent1"/>
+          <w:u w:val="single"/>
+        </w:rPr>
+      </w:pPr>
+      <w:r>
+        <w:rPr>
+          <w:b/>
+          <w:bCs/>
+          <w:color w:val="4472C4" w:themeColor="accent1"/>
+          <w:u w:val="single"/>
+        </w:rPr>
+        <w:t>Captura de processing</w:t>
+      </w:r>
+      <w:r>
+        <w:rPr>
+          <w:b/>
+          <w:bCs/>
+          <w:color w:val="4472C4" w:themeColor="accent1"/>
+          <w:u w:val="single"/>
+        </w:rPr>
+        <w:t>:</w:t>
+      </w:r>
+    </w:p>
+    <w:p>
+      <w:pPr>
+        <w:rPr>
+          <w:b/>
+          <w:bCs/>
+          <w:color w:val="4472C4" w:themeColor="accent1"/>
+          <w:u w:val="single"/>
+        </w:rPr>
+      </w:pPr>
+      <w:r>
+        <w:rPr>
+          <w:b/>
+          <w:bCs/>
+          <w:color w:val="4472C4" w:themeColor="accent1"/>
+        </w:rPr>
+        <w:drawing>
+          <wp:inline distT="0" distB="0" distL="0" distR="0" wp14:anchorId="329766D0" wp14:editId="754FFD12">
+            <wp:extent cx="5325218" cy="1733792"/>
+            <wp:effectExtent l="0" t="0" r="8890" b="0"/>
+            <wp:docPr id="762139103" name="Imagen 1"/>
+            <wp:cNvGraphicFramePr>
+              <a:graphicFrameLocks xmlns:a="http://schemas.openxmlformats.org/drawingml/2006/main" noChangeAspect="1"/>
+            </wp:cNvGraphicFramePr>
+            <a:graphic xmlns:a="http://schemas.openxmlformats.org/drawingml/2006/main">
+              <a:graphicData uri="http://schemas.openxmlformats.org/drawingml/2006/picture">
+                <pic:pic xmlns:pic="http://schemas.openxmlformats.org/drawingml/2006/picture">
+                  <pic:nvPicPr>
+                    <pic:cNvPr id="762139103" name=""/>
+                    <pic:cNvPicPr/>
+                  </pic:nvPicPr>
+                  <pic:blipFill>
+                    <a:blip r:embed="rId21"/>
+                    <a:stretch>
+                      <a:fillRect/>
+                    </a:stretch>
+                  </pic:blipFill>
+                  <pic:spPr>
+                    <a:xfrm>
+                      <a:off x="0" y="0"/>
+                      <a:ext cx="5325218" cy="1733792"/>
+                    </a:xfrm>
+                    <a:prstGeom prst="rect">
+                      <a:avLst/>
+                    </a:prstGeom>
+                  </pic:spPr>
+                </pic:pic>
+              </a:graphicData>
+            </a:graphic>
+          </wp:inline>
+        </w:drawing>
+      </w:r>
+    </w:p>
+    <w:p>
+      <w:r>
+        <w:rPr>
+          <w:b/>
+          <w:bCs/>
+          <w:u w:val="single"/>
+        </w:rPr>
+        <w:t>EJERCICIO 1</w:t>
+      </w:r>
+      <w:r>
+        <w:rPr>
+          <w:b/>
+          <w:bCs/>
+          <w:u w:val="single"/>
+        </w:rPr>
+        <w:t>4</w:t>
+      </w:r>
+      <w:r>
+        <w:t xml:space="preserve"> </w:t>
+      </w:r>
+      <w:r>
+        <w:t>Una ayuda importante al momento de resolver problemas con algoritmos es</w:t>
+      </w:r>
+    </w:p>
+    <w:p>
+      <w:r>
+        <w:t>asumir que su gran amigo son las matemáticas. Obtenga la hipotenusa de un triángulo</w:t>
+      </w:r>
+    </w:p>
+    <w:p>
+      <w:r>
+        <w:t>rectángulo conociendo sus catetos</w:t>
+      </w:r>
+    </w:p>
+    <w:p>
+      <w:r>
+        <w:drawing>
+          <wp:inline distT="0" distB="0" distL="0" distR="0" wp14:anchorId="629206B9" wp14:editId="1718CFCF">
+            <wp:extent cx="2295845" cy="1657581"/>
+            <wp:effectExtent l="0" t="0" r="9525" b="0"/>
+            <wp:docPr id="1994341878" name="Imagen 1"/>
+            <wp:cNvGraphicFramePr>
+              <a:graphicFrameLocks xmlns:a="http://schemas.openxmlformats.org/drawingml/2006/main" noChangeAspect="1"/>
+            </wp:cNvGraphicFramePr>
+            <a:graphic xmlns:a="http://schemas.openxmlformats.org/drawingml/2006/main">
+              <a:graphicData uri="http://schemas.openxmlformats.org/drawingml/2006/picture">
+                <pic:pic xmlns:pic="http://schemas.openxmlformats.org/drawingml/2006/picture">
+                  <pic:nvPicPr>
+                    <pic:cNvPr id="1994341878" name=""/>
+                    <pic:cNvPicPr/>
+                  </pic:nvPicPr>
+                  <pic:blipFill>
+                    <a:blip r:embed="rId22"/>
+                    <a:stretch>
+                      <a:fillRect/>
+                    </a:stretch>
+                  </pic:blipFill>
+                  <pic:spPr>
+                    <a:xfrm>
+                      <a:off x="0" y="0"/>
+                      <a:ext cx="2295845" cy="1657581"/>
+                    </a:xfrm>
+                    <a:prstGeom prst="rect">
+                      <a:avLst/>
+                    </a:prstGeom>
+                  </pic:spPr>
+                </pic:pic>
+              </a:graphicData>
+            </a:graphic>
+          </wp:inline>
+        </w:drawing>
+      </w:r>
+    </w:p>
+    <w:p>
+      <w:pPr>
+        <w:rPr>
+          <w:b/>
+          <w:bCs/>
+          <w:color w:val="4472C4" w:themeColor="accent1"/>
+          <w:u w:val="single"/>
+        </w:rPr>
+      </w:pPr>
+      <w:r>
+        <w:rPr>
+          <w:b/>
+          <w:bCs/>
+          <w:color w:val="4472C4" w:themeColor="accent1"/>
+          <w:u w:val="single"/>
+        </w:rPr>
+        <w:t>Fase de Análisis:</w:t>
+      </w:r>
+    </w:p>
+    <w:p>
+      <w:r>
+        <w:t>DATOS DE ENTRADA</w:t>
+      </w:r>
+      <w:r>
+        <w:t xml:space="preserve"> cateto1, cateto2</w:t>
+      </w:r>
+    </w:p>
+    <w:p>
+      <w:r>
+        <w:t>DATOS DE SALIDA</w:t>
+      </w:r>
+      <w:r>
+        <w:t xml:space="preserve"> hipotenusa</w:t>
+      </w:r>
+    </w:p>
+    <w:p>
+      <w:r>
+        <w:t>PROCESO</w:t>
+      </w:r>
+      <w:r>
+        <w:t xml:space="preserve"> </w:t>
+      </w:r>
+      <w:r>
+        <w:t>¿Quien debe realizar el proceso?: calculadora</w:t>
+      </w:r>
+    </w:p>
     <w:p/>
     <w:p>
-      <w:pPr>
-        <w:rPr>
-          <w:b/>
-          <w:bCs/>
-          <w:u w:val="single"/>
-        </w:rPr>
-      </w:pPr>
-      <w:r>
-        <w:rPr>
-          <w:b/>
-          <w:bCs/>
-          <w:u w:val="single"/>
-        </w:rPr>
-        <w:t>EJERCICIO 1</w:t>
-      </w:r>
-    </w:p>
-    <w:p>
-      <w:pPr>
-        <w:rPr>
-          <w:b/>
-          <w:bCs/>
-          <w:color w:val="4472C4" w:themeColor="accent1"/>
-          <w:u w:val="single"/>
-        </w:rPr>
-      </w:pPr>
-      <w:r>
-        <w:rPr>
-          <w:b/>
-          <w:bCs/>
-          <w:color w:val="4472C4" w:themeColor="accent1"/>
-          <w:u w:val="single"/>
-        </w:rPr>
-        <w:t>Fase de Análisis:</w:t>
+      <w:r>
+        <w:t>¿Cual es el proceso que resuelve?: Para calcular la longitud de la hipotenusa de un triángulo rectángulo se aplica la fórmula:  h^2=a^2+b^2</w:t>
+      </w:r>
+      <w:r>
+        <w:t xml:space="preserve">             </w:t>
+      </w:r>
+      <w:r>
+        <w:t>h=√(a^2+b^2 )</w:t>
       </w:r>
     </w:p>
     <w:p>
@@ -4209,6 +4978,13 @@
               </w:rPr>
               <w:t>ENTIDAD QUE RESUELVE EL PROBLEMA:</w:t>
             </w:r>
+            <w:r>
+              <w:rPr>
+                <w:b/>
+                <w:bCs/>
+              </w:rPr>
+              <w:t xml:space="preserve"> Calculadora</w:t>
+            </w:r>
           </w:p>
         </w:tc>
       </w:tr>
@@ -4232,6 +5008,105 @@
               <w:t>VARIABLES:</w:t>
             </w:r>
           </w:p>
+          <w:p>
+            <w:pPr>
+              <w:spacing w:after="0" w:line="240" w:lineRule="auto"/>
+              <w:rPr>
+                <w:b/>
+                <w:bCs/>
+              </w:rPr>
+            </w:pPr>
+            <w:r>
+              <w:rPr>
+                <w:b/>
+                <w:bCs/>
+              </w:rPr>
+              <w:t>-</w:t>
+            </w:r>
+            <w:r>
+              <w:rPr>
+                <w:b/>
+                <w:bCs/>
+              </w:rPr>
+              <w:tab/>
+              <w:t>cateto</w:t>
+            </w:r>
+            <w:r>
+              <w:rPr>
+                <w:b/>
+                <w:bCs/>
+              </w:rPr>
+              <w:t>1</w:t>
+            </w:r>
+            <w:r>
+              <w:rPr>
+                <w:b/>
+                <w:bCs/>
+              </w:rPr>
+              <w:t xml:space="preserve">: int </w:t>
+            </w:r>
+          </w:p>
+          <w:p>
+            <w:pPr>
+              <w:spacing w:after="0" w:line="240" w:lineRule="auto"/>
+              <w:rPr>
+                <w:b/>
+                <w:bCs/>
+              </w:rPr>
+            </w:pPr>
+            <w:r>
+              <w:rPr>
+                <w:b/>
+                <w:bCs/>
+              </w:rPr>
+              <w:t>-</w:t>
+            </w:r>
+            <w:r>
+              <w:rPr>
+                <w:b/>
+                <w:bCs/>
+              </w:rPr>
+              <w:tab/>
+              <w:t>cateto</w:t>
+            </w:r>
+            <w:r>
+              <w:rPr>
+                <w:b/>
+                <w:bCs/>
+              </w:rPr>
+              <w:t>2</w:t>
+            </w:r>
+            <w:r>
+              <w:rPr>
+                <w:b/>
+                <w:bCs/>
+              </w:rPr>
+              <w:t xml:space="preserve">: int </w:t>
+            </w:r>
+          </w:p>
+          <w:p>
+            <w:pPr>
+              <w:rPr>
+                <w:b/>
+                <w:bCs/>
+              </w:rPr>
+            </w:pPr>
+            <w:r>
+              <w:rPr>
+                <w:b/>
+                <w:bCs/>
+              </w:rPr>
+              <w:t>-</w:t>
+            </w:r>
+            <w:r>
+              <w:rPr>
+                <w:b/>
+                <w:bCs/>
+              </w:rPr>
+              <w:tab/>
+              <w:t>hipotenusa: int</w:t>
+            </w:r>
+          </w:p>
         </w:tc>
       </w:tr>
       <w:tr>
@@ -4253,6 +5128,13 @@
               </w:rPr>
               <w:t>NOMBRES DEL ALGORITMO:</w:t>
             </w:r>
+            <w:r>
+              <w:rPr>
+                <w:b/>
+                <w:bCs/>
+              </w:rPr>
+              <w:t xml:space="preserve"> hipotenusa triangulo rectangulo</w:t>
+            </w:r>
           </w:p>
           <w:p>
             <w:pPr>
@@ -4267,20 +5149,264 @@
                 <w:bCs/>
               </w:rPr>
               <w:t xml:space="preserve">PROCESO DEL ALGORITMO: </w:t>
+            </w:r>
+          </w:p>
+          <w:p>
+            <w:pPr>
+              <w:spacing w:after="0" w:line="240" w:lineRule="auto"/>
+              <w:rPr>
+                <w:b/>
+                <w:bCs/>
+              </w:rPr>
+            </w:pPr>
+            <w:r>
+              <w:rPr>
+                <w:b/>
+                <w:bCs/>
+              </w:rPr>
+              <w:t>1.</w:t>
+            </w:r>
+            <w:r>
+              <w:rPr>
+                <w:b/>
+                <w:bCs/>
+              </w:rPr>
+              <w:tab/>
+              <w:t>Inicio</w:t>
+            </w:r>
+          </w:p>
+          <w:p>
+            <w:pPr>
+              <w:spacing w:after="0" w:line="240" w:lineRule="auto"/>
+              <w:rPr>
+                <w:b/>
+                <w:bCs/>
+              </w:rPr>
+            </w:pPr>
+            <w:r>
+              <w:rPr>
+                <w:b/>
+                <w:bCs/>
+              </w:rPr>
+              <w:t>2.</w:t>
+            </w:r>
+            <w:r>
+              <w:rPr>
+                <w:b/>
+                <w:bCs/>
+              </w:rPr>
+              <w:tab/>
+              <w:t>Leer cateto</w:t>
+            </w:r>
+            <w:r>
+              <w:rPr>
+                <w:b/>
+                <w:bCs/>
+              </w:rPr>
+              <w:t>1</w:t>
+            </w:r>
+          </w:p>
+          <w:p>
+            <w:pPr>
+              <w:spacing w:after="0" w:line="240" w:lineRule="auto"/>
+              <w:rPr>
+                <w:b/>
+                <w:bCs/>
+              </w:rPr>
+            </w:pPr>
+            <w:r>
+              <w:rPr>
+                <w:b/>
+                <w:bCs/>
+              </w:rPr>
+              <w:t>3.</w:t>
+            </w:r>
+            <w:r>
+              <w:rPr>
+                <w:b/>
+                <w:bCs/>
+              </w:rPr>
+              <w:tab/>
+              <w:t>Leer cateto</w:t>
+            </w:r>
+            <w:r>
+              <w:rPr>
+                <w:b/>
+                <w:bCs/>
+              </w:rPr>
+              <w:t>2</w:t>
+            </w:r>
+          </w:p>
+          <w:p>
+            <w:pPr>
+              <w:spacing w:after="0" w:line="240" w:lineRule="auto"/>
+              <w:rPr>
+                <w:b/>
+                <w:bCs/>
+              </w:rPr>
+            </w:pPr>
+            <w:r>
+              <w:rPr>
+                <w:b/>
+                <w:bCs/>
+              </w:rPr>
+              <w:t>4.</w:t>
+            </w:r>
+            <w:r>
+              <w:rPr>
+                <w:b/>
+                <w:bCs/>
+              </w:rPr>
+              <w:tab/>
+              <w:t>hipotenusa ← (</w:t>
+            </w:r>
+            <w:r>
+              <w:rPr>
+                <w:b/>
+                <w:bCs/>
+              </w:rPr>
+              <w:t>cateto1</w:t>
+            </w:r>
+            <w:r>
+              <w:rPr>
+                <w:b/>
+                <w:bCs/>
+              </w:rPr>
+              <w:t xml:space="preserve">^2 + </w:t>
+            </w:r>
+            <w:r>
+              <w:rPr>
+                <w:b/>
+                <w:bCs/>
+              </w:rPr>
+              <w:t>catero2</w:t>
+            </w:r>
+            <w:r>
+              <w:rPr>
+                <w:b/>
+                <w:bCs/>
+              </w:rPr>
+              <w:t>^2 ) ^(0.5)</w:t>
+            </w:r>
+          </w:p>
+          <w:p>
+            <w:pPr>
+              <w:spacing w:after="0" w:line="240" w:lineRule="auto"/>
+              <w:rPr>
+                <w:b/>
+                <w:bCs/>
+              </w:rPr>
+            </w:pPr>
+            <w:r>
+              <w:rPr>
+                <w:b/>
+                <w:bCs/>
+              </w:rPr>
+              <w:t>5.</w:t>
+            </w:r>
+            <w:r>
+              <w:rPr>
+                <w:b/>
+                <w:bCs/>
+              </w:rPr>
+              <w:tab/>
+              <w:t>mostrar hipotenusa</w:t>
+            </w:r>
+          </w:p>
+          <w:p>
+            <w:pPr>
+              <w:rPr>
+                <w:b/>
+                <w:bCs/>
+              </w:rPr>
+            </w:pPr>
+            <w:r>
+              <w:rPr>
+                <w:b/>
+                <w:bCs/>
+              </w:rPr>
+              <w:t>6.</w:t>
+            </w:r>
+            <w:r>
+              <w:rPr>
+                <w:b/>
+                <w:bCs/>
+              </w:rPr>
+              <w:tab/>
+              <w:t>Fin</w:t>
             </w:r>
           </w:p>
         </w:tc>
       </w:tr>
     </w:tbl>
-    <w:p/>
-    <w:p>
-      <w:pPr>
-        <w:rPr>
-          <w:b/>
-          <w:bCs/>
-          <w:u w:val="single"/>
-        </w:rPr>
-      </w:pPr>
+    <w:p>
+      <w:pPr>
+        <w:rPr>
+          <w:b/>
+          <w:bCs/>
+          <w:color w:val="4472C4" w:themeColor="accent1"/>
+          <w:u w:val="single"/>
+        </w:rPr>
+      </w:pPr>
+      <w:r>
+        <w:rPr>
+          <w:b/>
+          <w:bCs/>
+          <w:color w:val="4472C4" w:themeColor="accent1"/>
+          <w:u w:val="single"/>
+        </w:rPr>
+        <w:t>Captura de processing</w:t>
+      </w:r>
+      <w:r>
+        <w:rPr>
+          <w:b/>
+          <w:bCs/>
+          <w:color w:val="4472C4" w:themeColor="accent1"/>
+          <w:u w:val="single"/>
+        </w:rPr>
+        <w:t>:</w:t>
+      </w:r>
+    </w:p>
+    <w:p>
+      <w:r>
+        <w:drawing>
+          <wp:inline distT="0" distB="0" distL="0" distR="0" wp14:anchorId="3D3A96FD" wp14:editId="0BBF3D08">
+            <wp:extent cx="5268060" cy="1295581"/>
+            <wp:effectExtent l="0" t="0" r="0" b="0"/>
+            <wp:docPr id="718023232" name="Imagen 1"/>
+            <wp:cNvGraphicFramePr>
+              <a:graphicFrameLocks xmlns:a="http://schemas.openxmlformats.org/drawingml/2006/main" noChangeAspect="1"/>
+            </wp:cNvGraphicFramePr>
+            <a:graphic xmlns:a="http://schemas.openxmlformats.org/drawingml/2006/main">
+              <a:graphicData uri="http://schemas.openxmlformats.org/drawingml/2006/picture">
+                <pic:pic xmlns:pic="http://schemas.openxmlformats.org/drawingml/2006/picture">
+                  <pic:nvPicPr>
+                    <pic:cNvPr id="718023232" name=""/>
+                    <pic:cNvPicPr/>
+                  </pic:nvPicPr>
+                  <pic:blipFill>
+                    <a:blip r:embed="rId23"/>
+                    <a:stretch>
+                      <a:fillRect/>
+                    </a:stretch>
+                  </pic:blipFill>
+                  <pic:spPr>
+                    <a:xfrm>
+                      <a:off x="0" y="0"/>
+                      <a:ext cx="5268060" cy="1295581"/>
+                    </a:xfrm>
+                    <a:prstGeom prst="rect">
+                      <a:avLst/>
+                    </a:prstGeom>
+                  </pic:spPr>
+                </pic:pic>
+              </a:graphicData>
+            </a:graphic>
+          </wp:inline>
+        </w:drawing>
+      </w:r>
+    </w:p>
+    <w:p>
       <w:r>
         <w:rPr>
           <w:b/>
@@ -4289,6 +5415,32 @@
         </w:rPr>
         <w:t>EJERCICIO 1</w:t>
       </w:r>
+      <w:r>
+        <w:rPr>
+          <w:b/>
+          <w:bCs/>
+          <w:u w:val="single"/>
+        </w:rPr>
+        <w:t xml:space="preserve">5 </w:t>
+      </w:r>
+      <w:r>
+        <w:t>Si viste algo de los apuntes y vídeos, esto debería ser muy fácil de resolver.</w:t>
+      </w:r>
+    </w:p>
+    <w:p>
+      <w:r>
+        <w:t>Dados dos números permita calcular la suma, resta, multiplicación y división de estos.</w:t>
+      </w:r>
+    </w:p>
+    <w:p>
+      <w:r>
+        <w:t>Considere que cada una de estas operaciones es un algoritmo cuando realice el diseño.</w:t>
+      </w:r>
+    </w:p>
+    <w:p>
+      <w:r>
+        <w:t>Obviamente muestre los resultados.</w:t>
+      </w:r>
     </w:p>
     <w:p>
       <w:pPr>
@@ -4308,6 +5460,189 @@
         </w:rPr>
         <w:t>Fase de Análisis:</w:t>
       </w:r>
+    </w:p>
+    <w:p>
+      <w:r>
+        <w:t>DATOS DE ENTRADA</w:t>
+      </w:r>
+      <w:r>
+        <w:t xml:space="preserve"> numeroA, numeroB</w:t>
+      </w:r>
+    </w:p>
+    <w:p>
+      <w:r>
+        <w:t>DATOS DE SALIDA</w:t>
+      </w:r>
+      <w:r>
+        <w:t xml:space="preserve"> suma, resta, multiplicación, división</w:t>
+      </w:r>
+    </w:p>
+    <w:p>
+      <w:r>
+        <w:t>PROCESO</w:t>
+      </w:r>
+      <w:r>
+        <w:t xml:space="preserve"> </w:t>
+      </w:r>
+    </w:p>
+    <w:p>
+      <w:pPr>
+        <w:rPr>
+          <w:lang w:val="es-ES"/>
+        </w:rPr>
+      </w:pPr>
+      <w:r>
+        <w:rPr>
+          <w:lang w:val="es-ES"/>
+        </w:rPr>
+        <w:t>¿</w:t>
+      </w:r>
+      <w:r>
+        <w:rPr>
+          <w:lang w:val="es-ES"/>
+        </w:rPr>
+        <w:t>Quién</w:t>
+      </w:r>
+      <w:r>
+        <w:rPr>
+          <w:lang w:val="es-ES"/>
+        </w:rPr>
+        <w:t xml:space="preserve"> debe realizar el proceso?: calculadora</w:t>
+      </w:r>
+    </w:p>
+    <w:p>
+      <w:pPr>
+        <w:rPr>
+          <w:lang w:val="es-ES"/>
+        </w:rPr>
+      </w:pPr>
+      <w:r>
+        <w:rPr>
+          <w:lang w:val="es-ES"/>
+        </w:rPr>
+        <w:t>¿</w:t>
+      </w:r>
+      <w:r>
+        <w:rPr>
+          <w:lang w:val="es-ES"/>
+        </w:rPr>
+        <w:t>Cuál</w:t>
+      </w:r>
+      <w:r>
+        <w:rPr>
+          <w:lang w:val="es-ES"/>
+        </w:rPr>
+        <w:t xml:space="preserve"> es el proceso que resuelve?:</w:t>
+      </w:r>
+    </w:p>
+    <w:p>
+      <w:pPr>
+        <w:rPr>
+          <w:lang w:val="es-ES"/>
+        </w:rPr>
+      </w:pPr>
+      <w:r>
+        <w:rPr>
+          <w:lang w:val="es-ES"/>
+        </w:rPr>
+        <w:t>numeroA + numeroB</w:t>
+      </w:r>
+    </w:p>
+    <w:p>
+      <w:pPr>
+        <w:rPr>
+          <w:lang w:val="es-ES"/>
+        </w:rPr>
+      </w:pPr>
+      <w:r>
+        <w:rPr>
+          <w:lang w:val="es-ES"/>
+        </w:rPr>
+        <w:t xml:space="preserve">numeroA </w:t>
+      </w:r>
+      <w:r>
+        <w:rPr>
+          <w:lang w:val="es-ES"/>
+        </w:rPr>
+        <w:t xml:space="preserve">- </w:t>
+      </w:r>
+      <w:r>
+        <w:rPr>
+          <w:lang w:val="es-ES"/>
+        </w:rPr>
+        <w:t>numeroB</w:t>
+      </w:r>
+    </w:p>
+    <w:p>
+      <w:pPr>
+        <w:rPr>
+          <w:lang w:val="es-ES"/>
+        </w:rPr>
+      </w:pPr>
+    </w:p>
+    <w:p>
+      <w:pPr>
+        <w:rPr>
+          <w:lang w:val="es-ES"/>
+        </w:rPr>
+      </w:pPr>
+      <w:r>
+        <w:rPr>
+          <w:lang w:val="es-ES"/>
+        </w:rPr>
+        <w:t xml:space="preserve">numeroA </w:t>
+      </w:r>
+      <w:r>
+        <w:rPr>
+          <w:lang w:val="es-ES"/>
+        </w:rPr>
+        <w:t xml:space="preserve">* </w:t>
+      </w:r>
+      <w:r>
+        <w:rPr>
+          <w:lang w:val="es-ES"/>
+        </w:rPr>
+        <w:t>numeroB</w:t>
+      </w:r>
+    </w:p>
+    <w:p>
+      <w:pPr>
+        <w:rPr>
+          <w:lang w:val="es-ES"/>
+        </w:rPr>
+      </w:pPr>
+    </w:p>
+    <w:p>
+      <w:pPr>
+        <w:rPr>
+          <w:lang w:val="es-ES"/>
+        </w:rPr>
+      </w:pPr>
+      <w:r>
+        <w:rPr>
+          <w:lang w:val="es-ES"/>
+        </w:rPr>
+        <w:t>numeroA</w:t>
+      </w:r>
+      <w:r>
+        <w:rPr>
+          <w:lang w:val="es-ES"/>
+        </w:rPr>
+        <w:t xml:space="preserve"> /</w:t>
+      </w:r>
+      <w:r>
+        <w:rPr>
+          <w:lang w:val="es-ES"/>
+        </w:rPr>
+        <w:t xml:space="preserve"> numeroB</w:t>
+      </w:r>
+    </w:p>
+    <w:p>
+      <w:pPr>
+        <w:rPr>
+          <w:lang w:val="es-ES"/>
+        </w:rPr>
+      </w:pPr>
     </w:p>
     <w:p>
       <w:pPr>
@@ -4357,6 +5692,13 @@
               </w:rPr>
               <w:t>ENTIDAD QUE RESUELVE EL PROBLEMA:</w:t>
             </w:r>
+            <w:r>
+              <w:rPr>
+                <w:b/>
+                <w:bCs/>
+              </w:rPr>
+              <w:t xml:space="preserve"> Calculadora</w:t>
+            </w:r>
           </w:p>
         </w:tc>
       </w:tr>
@@ -4367,6 +5709,9 @@
           </w:tcPr>
           <w:p>
             <w:pPr>
+              <w:tabs>
+                <w:tab w:val="left" w:pos="2291"/>
+              </w:tabs>
               <w:rPr>
                 <w:b/>
                 <w:bCs/>
@@ -4378,6 +5723,112 @@
                 <w:bCs/>
               </w:rPr>
               <w:t>VARIABLES:</w:t>
+            </w:r>
+            <w:r>
+              <w:rPr>
+                <w:b/>
+                <w:bCs/>
+              </w:rPr>
+              <w:tab/>
+            </w:r>
+          </w:p>
+          <w:p>
+            <w:pPr>
+              <w:tabs>
+                <w:tab w:val="left" w:pos="2291"/>
+              </w:tabs>
+              <w:spacing w:after="0" w:line="240" w:lineRule="auto"/>
+            </w:pPr>
+            <w:r>
+              <w:t>-num</w:t>
+            </w:r>
+            <w:r>
+              <w:t>eroA</w:t>
+            </w:r>
+            <w:r>
+              <w:t xml:space="preserve">: int </w:t>
+            </w:r>
+          </w:p>
+          <w:p>
+            <w:pPr>
+              <w:tabs>
+                <w:tab w:val="left" w:pos="2291"/>
+              </w:tabs>
+              <w:spacing w:after="0" w:line="240" w:lineRule="auto"/>
+            </w:pPr>
+            <w:r>
+              <w:t>-num</w:t>
+            </w:r>
+            <w:r>
+              <w:t>eroB</w:t>
+            </w:r>
+            <w:r>
+              <w:t xml:space="preserve">: int </w:t>
+            </w:r>
+          </w:p>
+          <w:p>
+            <w:pPr>
+              <w:tabs>
+                <w:tab w:val="left" w:pos="2291"/>
+              </w:tabs>
+              <w:spacing w:after="0" w:line="240" w:lineRule="auto"/>
+            </w:pPr>
+            <w:r>
+              <w:t xml:space="preserve">-suma: int </w:t>
+            </w:r>
+          </w:p>
+          <w:p>
+            <w:pPr>
+              <w:tabs>
+                <w:tab w:val="left" w:pos="2291"/>
+              </w:tabs>
+              <w:spacing w:after="0" w:line="240" w:lineRule="auto"/>
+            </w:pPr>
+            <w:r>
+              <w:t xml:space="preserve">-resta: int </w:t>
+            </w:r>
+          </w:p>
+          <w:p>
+            <w:pPr>
+              <w:tabs>
+                <w:tab w:val="left" w:pos="2291"/>
+              </w:tabs>
+            </w:pPr>
+            <w:r>
+              <w:t>-</w:t>
+            </w:r>
+            <w:r>
+              <w:t>multiplicación</w:t>
+            </w:r>
+            <w:r>
+              <w:t xml:space="preserve">: int </w:t>
+            </w:r>
+          </w:p>
+          <w:p>
+            <w:pPr>
+              <w:tabs>
+                <w:tab w:val="left" w:pos="2291"/>
+              </w:tabs>
+              <w:rPr>
+                <w:b/>
+                <w:bCs/>
+              </w:rPr>
+            </w:pPr>
+            <w:r>
+              <w:t>-</w:t>
+            </w:r>
+            <w:r>
+              <w:t>división</w:t>
+            </w:r>
+            <w:r>
+              <w:t>: int</w:t>
+            </w:r>
+            <w:r>
+              <w:rPr>
+                <w:b/>
+                <w:bCs/>
+              </w:rPr>
+              <w:t xml:space="preserve"> </w:t>
             </w:r>
           </w:p>
         </w:tc>
@@ -4401,6 +5852,935 @@
               </w:rPr>
               <w:t>NOMBRES DEL ALGORITMO:</w:t>
             </w:r>
+            <w:r>
+              <w:rPr>
+                <w:b/>
+                <w:bCs/>
+              </w:rPr>
+              <w:t xml:space="preserve"> Calculos </w:t>
+            </w:r>
+          </w:p>
+          <w:p>
+            <w:pPr>
+              <w:rPr>
+                <w:b/>
+                <w:bCs/>
+              </w:rPr>
+            </w:pPr>
+            <w:r>
+              <w:rPr>
+                <w:b/>
+                <w:bCs/>
+              </w:rPr>
+              <w:t xml:space="preserve">PROCESO DEL ALGORITMO: </w:t>
+            </w:r>
+          </w:p>
+          <w:p>
+            <w:pPr>
+              <w:spacing w:after="0" w:line="240" w:lineRule="auto"/>
+            </w:pPr>
+            <w:r>
+              <w:t>1.</w:t>
+            </w:r>
+            <w:r>
+              <w:tab/>
+              <w:t>inicio</w:t>
+            </w:r>
+          </w:p>
+          <w:p>
+            <w:pPr>
+              <w:spacing w:after="0" w:line="240" w:lineRule="auto"/>
+            </w:pPr>
+            <w:r>
+              <w:t>2.</w:t>
+            </w:r>
+            <w:r>
+              <w:tab/>
+              <w:t>Leer num</w:t>
+            </w:r>
+            <w:r>
+              <w:t>eroA</w:t>
+            </w:r>
+          </w:p>
+          <w:p>
+            <w:pPr>
+              <w:spacing w:after="0" w:line="240" w:lineRule="auto"/>
+            </w:pPr>
+            <w:r>
+              <w:t>3.</w:t>
+            </w:r>
+            <w:r>
+              <w:tab/>
+              <w:t>Leer num</w:t>
+            </w:r>
+            <w:r>
+              <w:t>eroB</w:t>
+            </w:r>
+          </w:p>
+          <w:p>
+            <w:pPr>
+              <w:spacing w:after="0" w:line="240" w:lineRule="auto"/>
+            </w:pPr>
+            <w:r>
+              <w:t>4.</w:t>
+            </w:r>
+            <w:r>
+              <w:tab/>
+              <w:t>suma ← num</w:t>
+            </w:r>
+            <w:r>
+              <w:t>eroA</w:t>
+            </w:r>
+            <w:r>
+              <w:t xml:space="preserve"> + num</w:t>
+            </w:r>
+            <w:r>
+              <w:t>eroB</w:t>
+            </w:r>
+          </w:p>
+          <w:p>
+            <w:pPr>
+              <w:spacing w:after="0" w:line="240" w:lineRule="auto"/>
+            </w:pPr>
+            <w:r>
+              <w:t>6.</w:t>
+            </w:r>
+            <w:r>
+              <w:tab/>
+              <w:t>resta ← num</w:t>
+            </w:r>
+            <w:r>
+              <w:t>eroA</w:t>
+            </w:r>
+            <w:r>
+              <w:t xml:space="preserve"> – num</w:t>
+            </w:r>
+            <w:r>
+              <w:t>eroB</w:t>
+            </w:r>
+          </w:p>
+          <w:p>
+            <w:pPr>
+              <w:spacing w:after="0" w:line="240" w:lineRule="auto"/>
+            </w:pPr>
+            <w:r>
+              <w:t>8.</w:t>
+            </w:r>
+            <w:r>
+              <w:tab/>
+              <w:t>multiplicacion ← num</w:t>
+            </w:r>
+            <w:r>
+              <w:t>eroA</w:t>
+            </w:r>
+            <w:r>
+              <w:t xml:space="preserve"> * num</w:t>
+            </w:r>
+            <w:r>
+              <w:t>eroB</w:t>
+            </w:r>
+          </w:p>
+          <w:p>
+            <w:r>
+              <w:t>10.</w:t>
+            </w:r>
+            <w:r>
+              <w:tab/>
+              <w:t>division ← num</w:t>
+            </w:r>
+            <w:r>
+              <w:t>eroA</w:t>
+            </w:r>
+            <w:r>
+              <w:t xml:space="preserve"> / num</w:t>
+            </w:r>
+            <w:r>
+              <w:t>eroB</w:t>
+            </w:r>
+            <w:r>
+              <w:t xml:space="preserve"> </w:t>
+            </w:r>
+          </w:p>
+          <w:p>
+            <w:r>
+              <w:t xml:space="preserve">11.        </w:t>
+            </w:r>
+            <w:r>
+              <w:t xml:space="preserve"> </w:t>
+            </w:r>
+            <w:r>
+              <w:t xml:space="preserve">mostrar ← </w:t>
+            </w:r>
+            <w:r>
+              <w:t>"la suma da " + suma + " en total"</w:t>
+            </w:r>
+          </w:p>
+          <w:p>
+            <w:pPr>
+              <w:spacing w:after="0" w:line="240" w:lineRule="auto"/>
+            </w:pPr>
+            <w:r>
+              <w:t xml:space="preserve">12.        </w:t>
+            </w:r>
+            <w:r>
+              <w:t xml:space="preserve"> </w:t>
+            </w:r>
+            <w:r>
+              <w:t xml:space="preserve">mostrar ← </w:t>
+            </w:r>
+            <w:r>
+              <w:t>"la resta da " + resta + " en total"</w:t>
+            </w:r>
+          </w:p>
+          <w:p>
+            <w:r>
+              <w:t xml:space="preserve">13.         </w:t>
+            </w:r>
+            <w:r>
+              <w:t>mostrar ←</w:t>
+            </w:r>
+            <w:r>
+              <w:t xml:space="preserve"> </w:t>
+            </w:r>
+            <w:r>
+              <w:t>"la multiplicacion da " + multiplicacion + " en total"</w:t>
+            </w:r>
+          </w:p>
+          <w:p>
+            <w:r>
+              <w:t>14.</w:t>
+            </w:r>
+            <w:r>
+              <w:t xml:space="preserve"> </w:t>
+            </w:r>
+            <w:r>
+              <w:t xml:space="preserve">        </w:t>
+            </w:r>
+            <w:r>
+              <w:t>mostrar ←</w:t>
+            </w:r>
+            <w:r>
+              <w:t xml:space="preserve"> </w:t>
+            </w:r>
+            <w:r>
+              <w:t>"la division da " + division</w:t>
+            </w:r>
+          </w:p>
+          <w:p>
+            <w:pPr>
+              <w:rPr>
+                <w:b/>
+                <w:bCs/>
+              </w:rPr>
+            </w:pPr>
+            <w:r>
+              <w:t>1</w:t>
+            </w:r>
+            <w:r>
+              <w:t>5</w:t>
+            </w:r>
+            <w:r>
+              <w:t>.</w:t>
+            </w:r>
+            <w:r>
+              <w:tab/>
+              <w:t>Fin</w:t>
+            </w:r>
+          </w:p>
+        </w:tc>
+      </w:tr>
+    </w:tbl>
+    <w:p>
+      <w:pPr>
+        <w:rPr>
+          <w:b/>
+          <w:bCs/>
+          <w:color w:val="4472C4" w:themeColor="accent1"/>
+          <w:u w:val="single"/>
+        </w:rPr>
+      </w:pPr>
+      <w:r>
+        <w:rPr>
+          <w:b/>
+          <w:bCs/>
+          <w:color w:val="4472C4" w:themeColor="accent1"/>
+          <w:u w:val="single"/>
+        </w:rPr>
+        <w:t>Captura de processing</w:t>
+      </w:r>
+      <w:r>
+        <w:rPr>
+          <w:b/>
+          <w:bCs/>
+          <w:color w:val="4472C4" w:themeColor="accent1"/>
+          <w:u w:val="single"/>
+        </w:rPr>
+        <w:t>:</w:t>
+      </w:r>
+    </w:p>
+    <w:p>
+      <w:pPr>
+        <w:rPr>
+          <w:b/>
+          <w:bCs/>
+          <w:u w:val="single"/>
+        </w:rPr>
+      </w:pPr>
+      <w:r>
+        <w:rPr>
+          <w:b/>
+          <w:bCs/>
+        </w:rPr>
+        <w:drawing>
+          <wp:inline distT="0" distB="0" distL="0" distR="0" wp14:anchorId="322C970E" wp14:editId="7A371E2A">
+            <wp:extent cx="5400040" cy="2248535"/>
+            <wp:effectExtent l="0" t="0" r="0" b="0"/>
+            <wp:docPr id="1568927326" name="Imagen 1"/>
+            <wp:cNvGraphicFramePr>
+              <a:graphicFrameLocks xmlns:a="http://schemas.openxmlformats.org/drawingml/2006/main" noChangeAspect="1"/>
+            </wp:cNvGraphicFramePr>
+            <a:graphic xmlns:a="http://schemas.openxmlformats.org/drawingml/2006/main">
+              <a:graphicData uri="http://schemas.openxmlformats.org/drawingml/2006/picture">
+                <pic:pic xmlns:pic="http://schemas.openxmlformats.org/drawingml/2006/picture">
+                  <pic:nvPicPr>
+                    <pic:cNvPr id="1568927326" name=""/>
+                    <pic:cNvPicPr/>
+                  </pic:nvPicPr>
+                  <pic:blipFill>
+                    <a:blip r:embed="rId24"/>
+                    <a:stretch>
+                      <a:fillRect/>
+                    </a:stretch>
+                  </pic:blipFill>
+                  <pic:spPr>
+                    <a:xfrm>
+                      <a:off x="0" y="0"/>
+                      <a:ext cx="5400040" cy="2248535"/>
+                    </a:xfrm>
+                    <a:prstGeom prst="rect">
+                      <a:avLst/>
+                    </a:prstGeom>
+                  </pic:spPr>
+                </pic:pic>
+              </a:graphicData>
+            </a:graphic>
+          </wp:inline>
+        </w:drawing>
+      </w:r>
+    </w:p>
+    <w:p>
+      <w:pPr>
+        <w:rPr>
+          <w:b/>
+          <w:bCs/>
+          <w:u w:val="single"/>
+        </w:rPr>
+      </w:pPr>
+    </w:p>
+    <w:p>
+      <w:pPr>
+        <w:rPr>
+          <w:b/>
+          <w:bCs/>
+          <w:u w:val="single"/>
+        </w:rPr>
+      </w:pPr>
+      <w:r>
+        <w:rPr>
+          <w:b/>
+          <w:bCs/>
+          <w:u w:val="single"/>
+        </w:rPr>
+        <w:lastRenderedPageBreak/>
+        <w:t>EJERCICIO 1</w:t>
+      </w:r>
+      <w:r>
+        <w:rPr>
+          <w:b/>
+          <w:bCs/>
+          <w:u w:val="single"/>
+        </w:rPr>
+        <w:t xml:space="preserve">6 </w:t>
+      </w:r>
+    </w:p>
+    <w:p>
+      <w:r>
+        <w:t>Necesitamos convertir una temperatura Fahrenheit en grados Celsius. Si no conoce la forma en la que se realiza esta conversión, debería investigarlo; para eso sirve la etapa de análisis. Pero como somos buenos, daremos una ayuda</w:t>
+      </w:r>
+    </w:p>
+    <w:p>
+      <w:pPr>
+        <w:rPr>
+          <w:b/>
+          <w:bCs/>
+          <w:color w:val="4472C4" w:themeColor="accent1"/>
+          <w:u w:val="single"/>
+        </w:rPr>
+      </w:pPr>
+      <w:r>
+        <w:rPr>
+          <w:b/>
+          <w:bCs/>
+          <w:color w:val="4472C4" w:themeColor="accent1"/>
+          <w:u w:val="single"/>
+        </w:rPr>
+        <w:t>Fase de Análisis:</w:t>
+      </w:r>
+    </w:p>
+    <w:p>
+      <w:r>
+        <w:t>DATOS DE ENTRADA</w:t>
+      </w:r>
+      <w:r>
+        <w:t xml:space="preserve"> grados en fahrenheit</w:t>
+      </w:r>
+    </w:p>
+    <w:p>
+      <w:r>
+        <w:t>DATOS DE SALIDA</w:t>
+      </w:r>
+      <w:r>
+        <w:t xml:space="preserve"> grados en celsius</w:t>
+      </w:r>
+    </w:p>
+    <w:p>
+      <w:r>
+        <w:t>PROCESO</w:t>
+      </w:r>
+    </w:p>
+    <w:p>
+      <w:pPr>
+        <w:rPr>
+          <w:lang w:val="es-ES"/>
+        </w:rPr>
+      </w:pPr>
+      <w:r>
+        <w:rPr>
+          <w:lang w:val="es-ES"/>
+        </w:rPr>
+        <w:t xml:space="preserve">¿Quién debe realizar el proceso?: </w:t>
+      </w:r>
+      <w:r>
+        <w:rPr>
+          <w:lang w:val="es-ES"/>
+        </w:rPr>
+        <w:t>calculadora o programa</w:t>
+      </w:r>
+    </w:p>
+    <w:p>
+      <w:pPr>
+        <w:rPr>
+          <w:lang w:val="es-ES"/>
+        </w:rPr>
+      </w:pPr>
+      <w:r>
+        <w:rPr>
+          <w:lang w:val="es-ES"/>
+        </w:rPr>
+        <w:t xml:space="preserve">¿Cuál es el proceso que resuelve?: </w:t>
+      </w:r>
+      <w:r>
+        <w:rPr>
+          <w:lang w:val="es-ES"/>
+        </w:rPr>
+        <w:t>convertir</w:t>
+      </w:r>
+      <w:r>
+        <w:rPr>
+          <w:lang w:val="es-ES"/>
+        </w:rPr>
+        <w:t xml:space="preserve"> una temperatura dada en grados Fahrenheit a grados Celsius utilizando la fórmula de conversión correspondiente </w:t>
+      </w:r>
+    </w:p>
+    <w:p>
+      <w:pPr>
+        <w:rPr>
+          <w:lang w:val="es-ES"/>
+        </w:rPr>
+      </w:pPr>
+      <w:r>
+        <w:rPr>
+          <w:lang w:val="es-ES"/>
+        </w:rPr>
+        <w:t>c=(F-32)</w:t>
+      </w:r>
+      <w:r>
+        <w:rPr>
+          <w:lang w:val="es-ES"/>
+        </w:rPr>
+        <w:t>/1.8</w:t>
+      </w:r>
+    </w:p>
+    <w:p>
+      <w:pPr>
+        <w:rPr>
+          <w:b/>
+          <w:bCs/>
+          <w:color w:val="4472C4" w:themeColor="accent1"/>
+          <w:u w:val="single"/>
+        </w:rPr>
+      </w:pPr>
+      <w:r>
+        <w:rPr>
+          <w:b/>
+          <w:bCs/>
+          <w:color w:val="4472C4" w:themeColor="accent1"/>
+          <w:u w:val="single"/>
+        </w:rPr>
+        <w:t>Fase de Diseño:</w:t>
+      </w:r>
+    </w:p>
+    <w:tbl>
+      <w:tblPr>
+        <w:tblStyle w:val="Tablaconcuadrcula"/>
+        <w:tblW w:w="0" w:type="auto"/>
+        <w:tblInd w:w="1413" w:type="dxa"/>
+        <w:tblLook w:val="04A0" w:firstRow="1" w:lastRow="0" w:firstColumn="1" w:lastColumn="0" w:noHBand="0" w:noVBand="1"/>
+      </w:tblPr>
+      <w:tblGrid>
+        <w:gridCol w:w="7081"/>
+      </w:tblGrid>
+      <w:tr>
+        <w:tc>
+          <w:tcPr>
+            <w:tcW w:w="7081" w:type="dxa"/>
+          </w:tcPr>
+          <w:p>
+            <w:pPr>
+              <w:rPr>
+                <w:b/>
+                <w:bCs/>
+              </w:rPr>
+            </w:pPr>
+            <w:r>
+              <w:rPr>
+                <w:b/>
+                <w:bCs/>
+              </w:rPr>
+              <w:t>ENTIDAD QUE RESUELVE EL PROBLEMA:</w:t>
+            </w:r>
+            <w:r>
+              <w:rPr>
+                <w:b/>
+                <w:bCs/>
+              </w:rPr>
+              <w:t xml:space="preserve"> Programa</w:t>
+            </w:r>
+          </w:p>
+        </w:tc>
+      </w:tr>
+      <w:tr>
+        <w:tc>
+          <w:tcPr>
+            <w:tcW w:w="7081" w:type="dxa"/>
+          </w:tcPr>
+          <w:p>
+            <w:pPr>
+              <w:rPr>
+                <w:b/>
+                <w:bCs/>
+              </w:rPr>
+            </w:pPr>
+            <w:r>
+              <w:rPr>
+                <w:b/>
+                <w:bCs/>
+              </w:rPr>
+              <w:t>VARIABLES:</w:t>
+            </w:r>
+          </w:p>
+          <w:p>
+            <w:pPr>
+              <w:pStyle w:val="Prrafodelista"/>
+              <w:numPr>
+                <w:ilvl w:val="0"/>
+                <w:numId w:val="9"/>
+              </w:numPr>
+              <w:rPr>
+                <w:b/>
+                <w:bCs/>
+              </w:rPr>
+            </w:pPr>
+            <w:r>
+              <w:t>tempF: float</w:t>
+            </w:r>
+          </w:p>
+          <w:p>
+            <w:pPr>
+              <w:pStyle w:val="Prrafodelista"/>
+              <w:numPr>
+                <w:ilvl w:val="0"/>
+                <w:numId w:val="9"/>
+              </w:numPr>
+              <w:rPr>
+                <w:b/>
+                <w:bCs/>
+              </w:rPr>
+            </w:pPr>
+            <w:r>
+              <w:t>tempC: float</w:t>
+            </w:r>
+          </w:p>
+        </w:tc>
+      </w:tr>
+      <w:tr>
+        <w:tc>
+          <w:tcPr>
+            <w:tcW w:w="7081" w:type="dxa"/>
+          </w:tcPr>
+          <w:p>
+            <w:pPr>
+              <w:rPr>
+                <w:b/>
+                <w:bCs/>
+              </w:rPr>
+            </w:pPr>
+            <w:r>
+              <w:rPr>
+                <w:b/>
+                <w:bCs/>
+              </w:rPr>
+              <w:t>NOMBRES DEL ALGORITMO:</w:t>
+            </w:r>
+            <w:r>
+              <w:rPr>
+                <w:b/>
+                <w:bCs/>
+              </w:rPr>
+              <w:t xml:space="preserve"> Conversor a Celsius</w:t>
+            </w:r>
+          </w:p>
+          <w:p>
+            <w:pPr>
+              <w:rPr>
+                <w:b/>
+                <w:bCs/>
+              </w:rPr>
+            </w:pPr>
+            <w:r>
+              <w:rPr>
+                <w:b/>
+                <w:bCs/>
+              </w:rPr>
+              <w:t xml:space="preserve">PROCESO DEL ALGORITMO: </w:t>
+            </w:r>
+          </w:p>
+          <w:p>
+            <w:pPr>
+              <w:spacing w:after="0" w:line="240" w:lineRule="auto"/>
+            </w:pPr>
+            <w:r>
+              <w:t>1.</w:t>
+            </w:r>
+            <w:r>
+              <w:tab/>
+              <w:t>inicio</w:t>
+            </w:r>
+          </w:p>
+          <w:p>
+            <w:pPr>
+              <w:spacing w:after="0" w:line="240" w:lineRule="auto"/>
+            </w:pPr>
+            <w:r>
+              <w:t>2.</w:t>
+            </w:r>
+            <w:r>
+              <w:tab/>
+              <w:t xml:space="preserve">Leer </w:t>
+            </w:r>
+            <w:r>
+              <w:t>tempF</w:t>
+            </w:r>
+          </w:p>
+          <w:p>
+            <w:pPr>
+              <w:spacing w:after="0" w:line="240" w:lineRule="auto"/>
+            </w:pPr>
+            <w:r>
+              <w:t>3.</w:t>
+            </w:r>
+            <w:r>
+              <w:tab/>
+            </w:r>
+            <w:r>
+              <w:t>tempC</w:t>
+            </w:r>
+            <w:r>
+              <w:t xml:space="preserve"> ← (t</w:t>
+            </w:r>
+            <w:r>
+              <w:t>empF</w:t>
+            </w:r>
+            <w:r>
+              <w:t xml:space="preserve"> – 32)</w:t>
+            </w:r>
+            <w:r>
+              <w:t xml:space="preserve"> / 1.8</w:t>
+            </w:r>
+            <w:r>
+              <w:t xml:space="preserve">) </w:t>
+            </w:r>
+          </w:p>
+          <w:p>
+            <w:pPr>
+              <w:spacing w:after="0" w:line="240" w:lineRule="auto"/>
+            </w:pPr>
+            <w:r>
+              <w:t>4.</w:t>
+            </w:r>
+            <w:r>
+              <w:tab/>
+              <w:t>mostrar t</w:t>
+            </w:r>
+            <w:r>
+              <w:t>empC</w:t>
+            </w:r>
+          </w:p>
+          <w:p>
+            <w:pPr>
+              <w:rPr>
+                <w:b/>
+                <w:bCs/>
+              </w:rPr>
+            </w:pPr>
+            <w:r>
+              <w:t>5.</w:t>
+            </w:r>
+            <w:r>
+              <w:tab/>
+              <w:t>fin</w:t>
+            </w:r>
+          </w:p>
+        </w:tc>
+      </w:tr>
+    </w:tbl>
+    <w:p>
+      <w:pPr>
+        <w:rPr>
+          <w:b/>
+          <w:bCs/>
+          <w:color w:val="4472C4" w:themeColor="accent1"/>
+          <w:u w:val="single"/>
+        </w:rPr>
+      </w:pPr>
+      <w:r>
+        <w:rPr>
+          <w:b/>
+          <w:bCs/>
+          <w:color w:val="4472C4" w:themeColor="accent1"/>
+          <w:u w:val="single"/>
+        </w:rPr>
+        <w:t>Captura de processing</w:t>
+      </w:r>
+      <w:r>
+        <w:rPr>
+          <w:b/>
+          <w:bCs/>
+          <w:color w:val="4472C4" w:themeColor="accent1"/>
+          <w:u w:val="single"/>
+        </w:rPr>
+        <w:t>:</w:t>
+      </w:r>
+    </w:p>
+    <w:p>
+      <w:pPr>
+        <w:rPr>
+          <w:color w:val="4472C4" w:themeColor="accent1"/>
+        </w:rPr>
+      </w:pPr>
+      <w:r>
+        <w:rPr>
+          <w:color w:val="4472C4" w:themeColor="accent1"/>
+        </w:rPr>
+        <w:drawing>
+          <wp:inline distT="0" distB="0" distL="0" distR="0" wp14:anchorId="6DCC3251" wp14:editId="4DB350B3">
+            <wp:extent cx="5048955" cy="1314633"/>
+            <wp:effectExtent l="0" t="0" r="0" b="0"/>
+            <wp:docPr id="68458402" name="Imagen 1"/>
+            <wp:cNvGraphicFramePr>
+              <a:graphicFrameLocks xmlns:a="http://schemas.openxmlformats.org/drawingml/2006/main" noChangeAspect="1"/>
+            </wp:cNvGraphicFramePr>
+            <a:graphic xmlns:a="http://schemas.openxmlformats.org/drawingml/2006/main">
+              <a:graphicData uri="http://schemas.openxmlformats.org/drawingml/2006/picture">
+                <pic:pic xmlns:pic="http://schemas.openxmlformats.org/drawingml/2006/picture">
+                  <pic:nvPicPr>
+                    <pic:cNvPr id="68458402" name=""/>
+                    <pic:cNvPicPr/>
+                  </pic:nvPicPr>
+                  <pic:blipFill>
+                    <a:blip r:embed="rId25"/>
+                    <a:stretch>
+                      <a:fillRect/>
+                    </a:stretch>
+                  </pic:blipFill>
+                  <pic:spPr>
+                    <a:xfrm>
+                      <a:off x="0" y="0"/>
+                      <a:ext cx="5048955" cy="1314633"/>
+                    </a:xfrm>
+                    <a:prstGeom prst="rect">
+                      <a:avLst/>
+                    </a:prstGeom>
+                  </pic:spPr>
+                </pic:pic>
+              </a:graphicData>
+            </a:graphic>
+          </wp:inline>
+        </w:drawing>
+      </w:r>
+    </w:p>
+    <w:p>
+      <w:pPr>
+        <w:rPr>
+          <w:b/>
+          <w:bCs/>
+        </w:rPr>
+      </w:pPr>
+    </w:p>
+    <w:p>
+      <w:pPr>
+        <w:rPr>
+          <w:b/>
+          <w:bCs/>
+          <w:u w:val="single"/>
+        </w:rPr>
+      </w:pPr>
+      <w:r>
+        <w:rPr>
+          <w:b/>
+          <w:bCs/>
+          <w:u w:val="single"/>
+        </w:rPr>
+        <w:t xml:space="preserve">EJERCICIO </w:t>
+      </w:r>
+    </w:p>
+    <w:p>
+      <w:pPr>
+        <w:rPr>
+          <w:b/>
+          <w:bCs/>
+          <w:color w:val="4472C4" w:themeColor="accent1"/>
+          <w:u w:val="single"/>
+        </w:rPr>
+      </w:pPr>
+      <w:r>
+        <w:rPr>
+          <w:b/>
+          <w:bCs/>
+          <w:color w:val="4472C4" w:themeColor="accent1"/>
+          <w:u w:val="single"/>
+        </w:rPr>
+        <w:t>Fase de Análisis:</w:t>
+      </w:r>
+    </w:p>
+    <w:p>
+      <w:r>
+        <w:t>DATOS DE ENTRADA</w:t>
+      </w:r>
+    </w:p>
+    <w:p>
+      <w:r>
+        <w:t>DATOS DE SALIDA</w:t>
+      </w:r>
+    </w:p>
+    <w:p>
+      <w:r>
+        <w:lastRenderedPageBreak/>
+        <w:t>PROCESO</w:t>
+      </w:r>
+    </w:p>
+    <w:p>
+      <w:pPr>
+        <w:rPr>
+          <w:b/>
+          <w:bCs/>
+          <w:color w:val="4472C4" w:themeColor="accent1"/>
+          <w:u w:val="single"/>
+        </w:rPr>
+      </w:pPr>
+      <w:r>
+        <w:rPr>
+          <w:b/>
+          <w:bCs/>
+          <w:color w:val="4472C4" w:themeColor="accent1"/>
+          <w:u w:val="single"/>
+        </w:rPr>
+        <w:t>Fase de Diseño:</w:t>
+      </w:r>
+    </w:p>
+    <w:tbl>
+      <w:tblPr>
+        <w:tblStyle w:val="Tablaconcuadrcula"/>
+        <w:tblW w:w="0" w:type="auto"/>
+        <w:tblInd w:w="1413" w:type="dxa"/>
+        <w:tblLook w:val="04A0" w:firstRow="1" w:lastRow="0" w:firstColumn="1" w:lastColumn="0" w:noHBand="0" w:noVBand="1"/>
+      </w:tblPr>
+      <w:tblGrid>
+        <w:gridCol w:w="7081"/>
+      </w:tblGrid>
+      <w:tr>
+        <w:tc>
+          <w:tcPr>
+            <w:tcW w:w="7081" w:type="dxa"/>
+          </w:tcPr>
+          <w:p>
+            <w:pPr>
+              <w:rPr>
+                <w:b/>
+                <w:bCs/>
+              </w:rPr>
+            </w:pPr>
+            <w:r>
+              <w:rPr>
+                <w:b/>
+                <w:bCs/>
+              </w:rPr>
+              <w:t>ENTIDAD QUE RESUELVE EL PROBLEMA:</w:t>
+            </w:r>
+          </w:p>
+        </w:tc>
+      </w:tr>
+      <w:tr>
+        <w:tc>
+          <w:tcPr>
+            <w:tcW w:w="7081" w:type="dxa"/>
+          </w:tcPr>
+          <w:p>
+            <w:pPr>
+              <w:rPr>
+                <w:b/>
+                <w:bCs/>
+              </w:rPr>
+            </w:pPr>
+            <w:r>
+              <w:rPr>
+                <w:b/>
+                <w:bCs/>
+              </w:rPr>
+              <w:t>VARIABLES:</w:t>
+            </w:r>
+          </w:p>
+        </w:tc>
+      </w:tr>
+      <w:tr>
+        <w:tc>
+          <w:tcPr>
+            <w:tcW w:w="7081" w:type="dxa"/>
+          </w:tcPr>
+          <w:p>
+            <w:pPr>
+              <w:rPr>
+                <w:b/>
+                <w:bCs/>
+              </w:rPr>
+            </w:pPr>
+            <w:r>
+              <w:rPr>
+                <w:b/>
+                <w:bCs/>
+              </w:rPr>
+              <w:t>NOMBRES DEL ALGORITMO:</w:t>
+            </w:r>
           </w:p>
           <w:p>
             <w:pPr>
@@ -4421,8 +6801,10 @@
       </w:tr>
     </w:tbl>
     <w:p/>
+    <w:p/>
+    <w:p/>
     <w:sectPr>
-      <w:headerReference w:type="first" r:id="rId21"/>
+      <w:headerReference w:type="first" r:id="rId26"/>
       <w:pgSz w:w="11906" w:h="16838"/>
       <w:pgMar w:top="1417" w:right="1701" w:bottom="1417" w:left="1701" w:header="708" w:footer="708" w:gutter="0"/>
       <w:pgBorders w:display="notFirstPage">
@@ -4652,23 +7034,7 @@
               <w:sz w:val="20"/>
               <w:szCs w:val="20"/>
             </w:rPr>
-            <w:t xml:space="preserve">Trabajo Practico </w:t>
-          </w:r>
-          <w:proofErr w:type="spellStart"/>
-          <w:r>
-            <w:rPr>
-              <w:sz w:val="20"/>
-              <w:szCs w:val="20"/>
-            </w:rPr>
-            <w:t>N°</w:t>
-          </w:r>
-          <w:proofErr w:type="spellEnd"/>
-          <w:r>
-            <w:rPr>
-              <w:sz w:val="20"/>
-              <w:szCs w:val="20"/>
-            </w:rPr>
-            <w:t xml:space="preserve"> / Actividad</w:t>
+            <w:t>Trabajo Practico N° / Actividad</w:t>
           </w:r>
         </w:p>
       </w:tc>
@@ -4705,7 +7071,7 @@
               <v:shape id="_x0000_i1026" type="#_x0000_t75" style="width:78.15pt;height:44.85pt" o:ole="">
                 <v:imagedata r:id="rId2" o:title=""/>
               </v:shape>
-              <o:OLEObject Type="Embed" ProgID="PBrush" ShapeID="_x0000_i1026" DrawAspect="Content" ObjectID="_1774708713" r:id="rId3"/>
+              <o:OLEObject Type="Embed" ProgID="PBrush" ShapeID="_x0000_i1026" DrawAspect="Content" ObjectID="_1774714994" r:id="rId3"/>
             </w:object>
           </w:r>
         </w:p>
@@ -4923,7 +7289,7 @@
               <v:shape id="_x0000_i1027" type="#_x0000_t75" style="width:78.15pt;height:44.85pt">
                 <v:imagedata r:id="rId2" o:title=""/>
               </v:shape>
-              <o:OLEObject Type="Embed" ProgID="PBrush" ShapeID="_x0000_i1027" DrawAspect="Content" ObjectID="_1774708714" r:id="rId3"/>
+              <o:OLEObject Type="Embed" ProgID="PBrush" ShapeID="_x0000_i1027" DrawAspect="Content" ObjectID="_1774714995" r:id="rId3"/>
             </w:object>
           </w:r>
         </w:p>
@@ -5030,6 +7396,95 @@
     </w:lvl>
   </w:abstractNum>
   <w:abstractNum w:abstractNumId="1" w15:restartNumberingAfterBreak="0">
+    <w:nsid w:val="1720745F"/>
+    <w:multiLevelType w:val="hybridMultilevel"/>
+    <w:tmpl w:val="CDBAD3F0"/>
+    <w:lvl w:ilvl="0" w:tplc="2E967C3C">
+      <w:start w:val="1"/>
+      <w:numFmt w:val="decimal"/>
+      <w:lvlText w:val="%1."/>
+      <w:lvlJc w:val="left"/>
+      <w:pPr>
+        <w:ind w:left="720" w:hanging="360"/>
+      </w:pPr>
+      <w:rPr>
+        <w:rFonts w:ascii="Calibri" w:hAnsi="Calibri" w:hint="default"/>
+      </w:rPr>
+    </w:lvl>
+    <w:lvl w:ilvl="1" w:tplc="6BCA9384">
+      <w:start w:val="1"/>
+      <w:numFmt w:val="lowerLetter"/>
+      <w:lvlText w:val="%2."/>
+      <w:lvlJc w:val="left"/>
+      <w:pPr>
+        <w:ind w:left="1440" w:hanging="360"/>
+      </w:pPr>
+    </w:lvl>
+    <w:lvl w:ilvl="2" w:tplc="AD0649E6">
+      <w:start w:val="1"/>
+      <w:numFmt w:val="lowerRoman"/>
+      <w:lvlText w:val="%3."/>
+      <w:lvlJc w:val="right"/>
+      <w:pPr>
+        <w:ind w:left="2160" w:hanging="180"/>
+      </w:pPr>
+    </w:lvl>
+    <w:lvl w:ilvl="3" w:tplc="73223E46">
+      <w:start w:val="1"/>
+      <w:numFmt w:val="decimal"/>
+      <w:lvlText w:val="%4."/>
+      <w:lvlJc w:val="left"/>
+      <w:pPr>
+        <w:ind w:left="2880" w:hanging="360"/>
+      </w:pPr>
+    </w:lvl>
+    <w:lvl w:ilvl="4" w:tplc="774C365A">
+      <w:start w:val="1"/>
+      <w:numFmt w:val="lowerLetter"/>
+      <w:lvlText w:val="%5."/>
+      <w:lvlJc w:val="left"/>
+      <w:pPr>
+        <w:ind w:left="3600" w:hanging="360"/>
+      </w:pPr>
+    </w:lvl>
+    <w:lvl w:ilvl="5" w:tplc="ACA6ED16">
+      <w:start w:val="1"/>
+      <w:numFmt w:val="lowerRoman"/>
+      <w:lvlText w:val="%6."/>
+      <w:lvlJc w:val="right"/>
+      <w:pPr>
+        <w:ind w:left="4320" w:hanging="180"/>
+      </w:pPr>
+    </w:lvl>
+    <w:lvl w:ilvl="6" w:tplc="FE8273E6">
+      <w:start w:val="1"/>
+      <w:numFmt w:val="decimal"/>
+      <w:lvlText w:val="%7."/>
+      <w:lvlJc w:val="left"/>
+      <w:pPr>
+        <w:ind w:left="5040" w:hanging="360"/>
+      </w:pPr>
+    </w:lvl>
+    <w:lvl w:ilvl="7" w:tplc="9C946D70">
+      <w:start w:val="1"/>
+      <w:numFmt w:val="lowerLetter"/>
+      <w:lvlText w:val="%8."/>
+      <w:lvlJc w:val="left"/>
+      <w:pPr>
+        <w:ind w:left="5760" w:hanging="360"/>
+      </w:pPr>
+    </w:lvl>
+    <w:lvl w:ilvl="8" w:tplc="CB54CB7A">
+      <w:start w:val="1"/>
+      <w:numFmt w:val="lowerRoman"/>
+      <w:lvlText w:val="%9."/>
+      <w:lvlJc w:val="right"/>
+      <w:pPr>
+        <w:ind w:left="6480" w:hanging="180"/>
+      </w:pPr>
+    </w:lvl>
+  </w:abstractNum>
+  <w:abstractNum w:abstractNumId="2" w15:restartNumberingAfterBreak="0">
     <w:nsid w:val="26B4756A"/>
     <w:multiLevelType w:val="hybridMultilevel"/>
     <w:tmpl w:val="B61A75FA"/>
@@ -5118,7 +7573,7 @@
       </w:pPr>
     </w:lvl>
   </w:abstractNum>
-  <w:abstractNum w:abstractNumId="2" w15:restartNumberingAfterBreak="0">
+  <w:abstractNum w:abstractNumId="3" w15:restartNumberingAfterBreak="0">
     <w:nsid w:val="2D7D56E3"/>
     <w:multiLevelType w:val="hybridMultilevel"/>
     <w:tmpl w:val="8F2030A2"/>
@@ -5207,7 +7662,233 @@
       </w:pPr>
     </w:lvl>
   </w:abstractNum>
-  <w:abstractNum w:abstractNumId="3" w15:restartNumberingAfterBreak="0">
+  <w:abstractNum w:abstractNumId="4" w15:restartNumberingAfterBreak="0">
+    <w:nsid w:val="3A0A515E"/>
+    <w:multiLevelType w:val="hybridMultilevel"/>
+    <w:tmpl w:val="9C4A3998"/>
+    <w:lvl w:ilvl="0" w:tplc="77F6A4AA">
+      <w:start w:val="15"/>
+      <w:numFmt w:val="bullet"/>
+      <w:lvlText w:val="-"/>
+      <w:lvlJc w:val="left"/>
+      <w:pPr>
+        <w:ind w:left="720" w:hanging="360"/>
+      </w:pPr>
+      <w:rPr>
+        <w:rFonts w:ascii="Calibri" w:eastAsiaTheme="minorHAnsi" w:hAnsi="Calibri" w:cs="Calibri" w:hint="default"/>
+      </w:rPr>
+    </w:lvl>
+    <w:lvl w:ilvl="1" w:tplc="2C0A0003" w:tentative="1">
+      <w:start w:val="1"/>
+      <w:numFmt w:val="bullet"/>
+      <w:lvlText w:val="o"/>
+      <w:lvlJc w:val="left"/>
+      <w:pPr>
+        <w:ind w:left="1440" w:hanging="360"/>
+      </w:pPr>
+      <w:rPr>
+        <w:rFonts w:ascii="Courier New" w:hAnsi="Courier New" w:cs="Courier New" w:hint="default"/>
+      </w:rPr>
+    </w:lvl>
+    <w:lvl w:ilvl="2" w:tplc="2C0A0005" w:tentative="1">
+      <w:start w:val="1"/>
+      <w:numFmt w:val="bullet"/>
+      <w:lvlText w:val=""/>
+      <w:lvlJc w:val="left"/>
+      <w:pPr>
+        <w:ind w:left="2160" w:hanging="360"/>
+      </w:pPr>
+      <w:rPr>
+        <w:rFonts w:ascii="Wingdings" w:hAnsi="Wingdings" w:hint="default"/>
+      </w:rPr>
+    </w:lvl>
+    <w:lvl w:ilvl="3" w:tplc="2C0A0001" w:tentative="1">
+      <w:start w:val="1"/>
+      <w:numFmt w:val="bullet"/>
+      <w:lvlText w:val=""/>
+      <w:lvlJc w:val="left"/>
+      <w:pPr>
+        <w:ind w:left="2880" w:hanging="360"/>
+      </w:pPr>
+      <w:rPr>
+        <w:rFonts w:ascii="Symbol" w:hAnsi="Symbol" w:hint="default"/>
+      </w:rPr>
+    </w:lvl>
+    <w:lvl w:ilvl="4" w:tplc="2C0A0003" w:tentative="1">
+      <w:start w:val="1"/>
+      <w:numFmt w:val="bullet"/>
+      <w:lvlText w:val="o"/>
+      <w:lvlJc w:val="left"/>
+      <w:pPr>
+        <w:ind w:left="3600" w:hanging="360"/>
+      </w:pPr>
+      <w:rPr>
+        <w:rFonts w:ascii="Courier New" w:hAnsi="Courier New" w:cs="Courier New" w:hint="default"/>
+      </w:rPr>
+    </w:lvl>
+    <w:lvl w:ilvl="5" w:tplc="2C0A0005" w:tentative="1">
+      <w:start w:val="1"/>
+      <w:numFmt w:val="bullet"/>
+      <w:lvlText w:val=""/>
+      <w:lvlJc w:val="left"/>
+      <w:pPr>
+        <w:ind w:left="4320" w:hanging="360"/>
+      </w:pPr>
+      <w:rPr>
+        <w:rFonts w:ascii="Wingdings" w:hAnsi="Wingdings" w:hint="default"/>
+      </w:rPr>
+    </w:lvl>
+    <w:lvl w:ilvl="6" w:tplc="2C0A0001" w:tentative="1">
+      <w:start w:val="1"/>
+      <w:numFmt w:val="bullet"/>
+      <w:lvlText w:val=""/>
+      <w:lvlJc w:val="left"/>
+      <w:pPr>
+        <w:ind w:left="5040" w:hanging="360"/>
+      </w:pPr>
+      <w:rPr>
+        <w:rFonts w:ascii="Symbol" w:hAnsi="Symbol" w:hint="default"/>
+      </w:rPr>
+    </w:lvl>
+    <w:lvl w:ilvl="7" w:tplc="2C0A0003" w:tentative="1">
+      <w:start w:val="1"/>
+      <w:numFmt w:val="bullet"/>
+      <w:lvlText w:val="o"/>
+      <w:lvlJc w:val="left"/>
+      <w:pPr>
+        <w:ind w:left="5760" w:hanging="360"/>
+      </w:pPr>
+      <w:rPr>
+        <w:rFonts w:ascii="Courier New" w:hAnsi="Courier New" w:cs="Courier New" w:hint="default"/>
+      </w:rPr>
+    </w:lvl>
+    <w:lvl w:ilvl="8" w:tplc="2C0A0005" w:tentative="1">
+      <w:start w:val="1"/>
+      <w:numFmt w:val="bullet"/>
+      <w:lvlText w:val=""/>
+      <w:lvlJc w:val="left"/>
+      <w:pPr>
+        <w:ind w:left="6480" w:hanging="360"/>
+      </w:pPr>
+      <w:rPr>
+        <w:rFonts w:ascii="Wingdings" w:hAnsi="Wingdings" w:hint="default"/>
+      </w:rPr>
+    </w:lvl>
+  </w:abstractNum>
+  <w:abstractNum w:abstractNumId="5" w15:restartNumberingAfterBreak="0">
+    <w:nsid w:val="413A48C0"/>
+    <w:multiLevelType w:val="hybridMultilevel"/>
+    <w:tmpl w:val="A1BE9EFA"/>
+    <w:lvl w:ilvl="0" w:tplc="89D8B60A">
+      <w:start w:val="1"/>
+      <w:numFmt w:val="bullet"/>
+      <w:lvlText w:val="-"/>
+      <w:lvlJc w:val="left"/>
+      <w:pPr>
+        <w:ind w:left="720" w:hanging="360"/>
+      </w:pPr>
+      <w:rPr>
+        <w:rFonts w:ascii="Aptos" w:hAnsi="Aptos" w:hint="default"/>
+      </w:rPr>
+    </w:lvl>
+    <w:lvl w:ilvl="1" w:tplc="54C44F5C">
+      <w:start w:val="1"/>
+      <w:numFmt w:val="bullet"/>
+      <w:lvlText w:val="o"/>
+      <w:lvlJc w:val="left"/>
+      <w:pPr>
+        <w:ind w:left="1440" w:hanging="360"/>
+      </w:pPr>
+      <w:rPr>
+        <w:rFonts w:ascii="Courier New" w:hAnsi="Courier New" w:hint="default"/>
+      </w:rPr>
+    </w:lvl>
+    <w:lvl w:ilvl="2" w:tplc="F45AD12E">
+      <w:start w:val="1"/>
+      <w:numFmt w:val="bullet"/>
+      <w:lvlText w:val=""/>
+      <w:lvlJc w:val="left"/>
+      <w:pPr>
+        <w:ind w:left="2160" w:hanging="360"/>
+      </w:pPr>
+      <w:rPr>
+        <w:rFonts w:ascii="Wingdings" w:hAnsi="Wingdings" w:hint="default"/>
+      </w:rPr>
+    </w:lvl>
+    <w:lvl w:ilvl="3" w:tplc="712886C8">
+      <w:start w:val="1"/>
+      <w:numFmt w:val="bullet"/>
+      <w:lvlText w:val=""/>
+      <w:lvlJc w:val="left"/>
+      <w:pPr>
+        <w:ind w:left="2880" w:hanging="360"/>
+      </w:pPr>
+      <w:rPr>
+        <w:rFonts w:ascii="Symbol" w:hAnsi="Symbol" w:hint="default"/>
+      </w:rPr>
+    </w:lvl>
+    <w:lvl w:ilvl="4" w:tplc="3B9C44A4">
+      <w:start w:val="1"/>
+      <w:numFmt w:val="bullet"/>
+      <w:lvlText w:val="o"/>
+      <w:lvlJc w:val="left"/>
+      <w:pPr>
+        <w:ind w:left="3600" w:hanging="360"/>
+      </w:pPr>
+      <w:rPr>
+        <w:rFonts w:ascii="Courier New" w:hAnsi="Courier New" w:hint="default"/>
+      </w:rPr>
+    </w:lvl>
+    <w:lvl w:ilvl="5" w:tplc="D516515A">
+      <w:start w:val="1"/>
+      <w:numFmt w:val="bullet"/>
+      <w:lvlText w:val=""/>
+      <w:lvlJc w:val="left"/>
+      <w:pPr>
+        <w:ind w:left="4320" w:hanging="360"/>
+      </w:pPr>
+      <w:rPr>
+        <w:rFonts w:ascii="Wingdings" w:hAnsi="Wingdings" w:hint="default"/>
+      </w:rPr>
+    </w:lvl>
+    <w:lvl w:ilvl="6" w:tplc="55424CA6">
+      <w:start w:val="1"/>
+      <w:numFmt w:val="bullet"/>
+      <w:lvlText w:val=""/>
+      <w:lvlJc w:val="left"/>
+      <w:pPr>
+        <w:ind w:left="5040" w:hanging="360"/>
+      </w:pPr>
+      <w:rPr>
+        <w:rFonts w:ascii="Symbol" w:hAnsi="Symbol" w:hint="default"/>
+      </w:rPr>
+    </w:lvl>
+    <w:lvl w:ilvl="7" w:tplc="DBFA83B0">
+      <w:start w:val="1"/>
+      <w:numFmt w:val="bullet"/>
+      <w:lvlText w:val="o"/>
+      <w:lvlJc w:val="left"/>
+      <w:pPr>
+        <w:ind w:left="5760" w:hanging="360"/>
+      </w:pPr>
+      <w:rPr>
+        <w:rFonts w:ascii="Courier New" w:hAnsi="Courier New" w:hint="default"/>
+      </w:rPr>
+    </w:lvl>
+    <w:lvl w:ilvl="8" w:tplc="9E5E0E02">
+      <w:start w:val="1"/>
+      <w:numFmt w:val="bullet"/>
+      <w:lvlText w:val=""/>
+      <w:lvlJc w:val="left"/>
+      <w:pPr>
+        <w:ind w:left="6480" w:hanging="360"/>
+      </w:pPr>
+      <w:rPr>
+        <w:rFonts w:ascii="Wingdings" w:hAnsi="Wingdings" w:hint="default"/>
+      </w:rPr>
+    </w:lvl>
+  </w:abstractNum>
+  <w:abstractNum w:abstractNumId="6" w15:restartNumberingAfterBreak="0">
     <w:nsid w:val="425B6688"/>
     <w:multiLevelType w:val="hybridMultilevel"/>
     <w:tmpl w:val="6B540572"/>
@@ -5296,7 +7977,7 @@
       </w:pPr>
     </w:lvl>
   </w:abstractNum>
-  <w:abstractNum w:abstractNumId="4" w15:restartNumberingAfterBreak="0">
+  <w:abstractNum w:abstractNumId="7" w15:restartNumberingAfterBreak="0">
     <w:nsid w:val="4E386F93"/>
     <w:multiLevelType w:val="hybridMultilevel"/>
     <w:tmpl w:val="FC841B7C"/>
@@ -5386,7 +8067,7 @@
       </w:pPr>
     </w:lvl>
   </w:abstractNum>
-  <w:abstractNum w:abstractNumId="5" w15:restartNumberingAfterBreak="0">
+  <w:abstractNum w:abstractNumId="8" w15:restartNumberingAfterBreak="0">
     <w:nsid w:val="62AF2CED"/>
     <w:multiLevelType w:val="hybridMultilevel"/>
     <w:tmpl w:val="AD16968E"/>
@@ -5476,22 +8157,31 @@
     </w:lvl>
   </w:abstractNum>
   <w:num w:numId="1" w16cid:durableId="686635073">
-    <w:abstractNumId w:val="5"/>
+    <w:abstractNumId w:val="8"/>
   </w:num>
   <w:num w:numId="2" w16cid:durableId="686172111">
-    <w:abstractNumId w:val="1"/>
+    <w:abstractNumId w:val="2"/>
   </w:num>
   <w:num w:numId="3" w16cid:durableId="444228382">
     <w:abstractNumId w:val="0"/>
   </w:num>
   <w:num w:numId="4" w16cid:durableId="1186795204">
+    <w:abstractNumId w:val="6"/>
+  </w:num>
+  <w:num w:numId="5" w16cid:durableId="169225409">
+    <w:abstractNumId w:val="7"/>
+  </w:num>
+  <w:num w:numId="6" w16cid:durableId="909272609">
     <w:abstractNumId w:val="3"/>
   </w:num>
-  <w:num w:numId="5" w16cid:durableId="169225409">
+  <w:num w:numId="7" w16cid:durableId="1262226700">
+    <w:abstractNumId w:val="5"/>
+  </w:num>
+  <w:num w:numId="8" w16cid:durableId="1091852484">
+    <w:abstractNumId w:val="1"/>
+  </w:num>
+  <w:num w:numId="9" w16cid:durableId="727651834">
     <w:abstractNumId w:val="4"/>
-  </w:num>
-  <w:num w:numId="6" w16cid:durableId="909272609">
-    <w:abstractNumId w:val="2"/>
   </w:num>
 </w:numbering>
 </file>
@@ -5894,7 +8584,7 @@
   <w:style w:type="paragraph" w:default="1" w:styleId="Normal">
     <w:name w:val="Normal"/>
     <w:qFormat/>
-    <w:rsid w:val="005136AC"/>
+    <w:rsid w:val="006B23CE"/>
   </w:style>
   <w:style w:type="character" w:default="1" w:styleId="Fuentedeprrafopredeter">
     <w:name w:val="Default Paragraph Font"/>

</xml_diff>